<commit_message>
add bens edits to final pre-coauthor & internal review draft
</commit_message>
<xml_diff>
--- a/drafts/Hulson_iss_v1.docx
+++ b/drafts/Hulson_iss_v1.docx
@@ -252,6 +252,25 @@
     <w:p>
       <w:pPr>
         <w:pStyle w:val="FirstParagraph"/>
+        <w:ind w:firstLine="720"/>
+      </w:pPr>
+      <w:r>
+        <w:t xml:space="preserve">At the Alaska Fisheries Science Center (AFSC) a number of fish stocks are assessed using statistical catch-at-age models which integrate various sources of information to inform estimation of population dynamics that aid in the management of the fisheries that target these stocks. Two important sources of information are age and length composition data, from both fishery-independent (survey) and fishery-dependent sources. When used in statistical catch-at-age models, age and length composition data require determining </w:t>
+      </w:r>
+      <w:r>
+        <w:rPr>
+          <w:i/>
+          <w:iCs/>
+        </w:rPr>
+        <w:t>a priori</w:t>
+      </w:r>
+      <w:r>
+        <w:t xml:space="preserve"> the ‘input sample size’ to weight the relative influence of the composition data to other data sources fit within the assessment model. We developed an R-package that uses bootstrap methods to estimate input sample size for age and length composition data from bottom trawl surveys conducted by the AFSC in the eastern Bering Sea, Aleutian Islands, and Gulf of Alaska. Here we present annual input sample size estimates for length and age compositions (including sex-specific and sex combined compositions, and sub-regional compositions within the Gulf of Alaska) historically collected during Alaska bottom trawl surveys. These newly available input sample size estimates provide an objective method that follows the sampling design of the bottom trawl surveys to provide inputs for fishery stock assessments. We recommend that these input sample size estimates become a standard bottom trawl survey data product that are available to assessment authors for inclusion into AFSC fishery stock assessments.</w:t>
+      </w:r>
+    </w:p>
+    <w:p>
+      <w:pPr>
+        <w:pStyle w:val="FirstParagraph"/>
         <w:sectPr>
           <w:footerReference w:type="default" r:id="rId10"/>
           <w:pgSz w:w="12240" w:h="15840"/>
@@ -260,20 +279,6 @@
           <w:docGrid w:linePitch="326"/>
         </w:sectPr>
       </w:pPr>
-      <w:r>
-        <w:tab/>
-        <w:t xml:space="preserve">At the Alaska Fisheries Science center a number of stocks are assessed with statistical catch-at-age models which integrate various sources of information to inform estimation of population dynamics that aid in the management of the fisheries that target these stocks. One of these sources of information is age and length composition data, both from fishery-independent (survey) and fishery-dependent sources. When used in statistical catch-at-age models, age and length composition data require determining </w:t>
-      </w:r>
-      <w:r>
-        <w:rPr>
-          <w:i/>
-          <w:iCs/>
-        </w:rPr>
-        <w:t>a priori</w:t>
-      </w:r>
-      <w:r>
-        <w:t xml:space="preserve"> the ‘input sample size’ to weight the relative influence of the composition data to other data sources fit by the assessment model. We developed an R-package that uses bootstrap methods to estimate input sample size for age and length composition data from the bottom trawl surveys conducted by the Alaska Fisheries Science Center in the Eastern Bering Sea, Aleutian Islands, and Gulf of Alaska. Here we present annual input sample size estimates for length and age composition (including sex-specific and sex combined composition, and sub-regional composition within the Gulf of Alaska) historically collected in Alaskan bottom trawl surveys. These newly available input sample size estimates provide an objective method that follows the sampling design of the bottom trawl surveys to set input sample size in assessments. We recommend that these input sample size estimates become a standard bottom trawl survey data product that are available to assessment authors for inclusion into Alaska Fisheries Science Center stock assessments.</w:t>
-      </w:r>
     </w:p>
     <w:p>
       <w:pPr>
@@ -538,7 +543,7 @@
         <w:ind w:firstLine="720"/>
       </w:pPr>
       <w:r>
-        <w:t>Under the North Pacific Fishery Management Council (NPFMC) Fishery Management Plan (FMP) for the Eastern Bering Sea, Aleutian Islands, and Gulf of Alaska, Tier 1, 2, and 3 stocks use statistical catch-at-age assessment models to estimate population and management quantities (NPFMC 2020a, 2020b). While these models can vary in their specific implementation across stocks (i.e., due to differences in parameterization, error structures, or data availability), a critical and ubiquitous data component of this structure of assessment model is age and length composition data. Age and length composition data are collected on both fishery-independent (e.g., bottom trawl or longline surveys) and fishery-dependent platforms, providing critical data to assessments in order to track population changes over time. The Alaska Fisheries Science Center (AFSC) operates fishery-independent bottom trawl surveys (Stauffer 2004), spanning most of the continental shelf in Alaskan waters south of the Bering Strait, including the eastern Bering Sea (EBS), the Aleutian Islands (AI), and the Gulf of Alaska (GOA) that provide age and length composition data to 26 stocks (or stock complexes) assessed with statistical catch-at-age models.</w:t>
+        <w:t>Under the North Pacific Fishery Management Council (NPFMC) Fishery Management Plan (FMP) for the Eastern Bering Sea, Aleutian Islands, and Gulf of Alaska, Tier 1–3 stocks use statistical catch-at-age assessment models to estimate population and management quantities (NPFMC 2020a, 2020b). While these models can vary in their specific implementation across stocks (i.e., due to differences in parameterization, error structures, or data availability), a critical and ubiquitous data component of this structure of assessment model is the age and length composition data. Age and length composition data are collected on both fishery-independent (e.g., bottom trawl or longline surveys) and fishery-dependent platforms, providing critical data to assessments in order to track population changes over time. The Alaska Fisheries Science Center (AFSC) operates fishery-independent bottom trawl surveys (Stauffer 2004), spanning most of the continental shelf for federal waters off of Alaska. These waters include the Bering Strait, including the eastern Bering Sea (EBS), the Aleutian Islands (AI), and the Gulf of Alaska (GOA) and provide age and length composition data for 26 stocks (or stock complexes) assessed with statistical catch-at-age models.</w:t>
       </w:r>
     </w:p>
     <w:p>
@@ -547,11 +552,67 @@
         <w:ind w:firstLine="720"/>
       </w:pPr>
       <w:r>
-        <w:t xml:space="preserve">At the AFSC, age and length frequency sampling from the bottom trawl surveys is used in stock assessment models in a variety of ways to inform estimates of population abundance that are subsequently used to set management quantities. The most common use of length frequency sampling is to derive estimates of the population abundance-at-length that are used in conjunction with an age-length key to estimate population estimates at age, which are then converted to age composition estimates and fit in the model (e.g., Monnahan et al. 2021, Spencer and Ianelli 2022). Length frequency samples are also used in many assessments in a conditional-age-at-length framework (Rudd et al. 2021) that both fits the length composition and enables </w:t>
+        <w:t xml:space="preserve">At the AFSC, age and length frequency sampling from bottom trawl surveys is used in stock assessment models in a multitude of ways to inform estimates of population abundance that are subsequently used to set management quantities. The most common use of length frequency sampling is to derive estimates of the population abundance-at-length that are used in conjunction with an age-length key to estimate population estimates at age, which are then converted to age composition estimates and fit in the model (e.g., </w:t>
+      </w:r>
+      <w:proofErr w:type="spellStart"/>
+      <w:r>
+        <w:t>Monnahan</w:t>
+      </w:r>
+      <w:proofErr w:type="spellEnd"/>
+      <w:r>
+        <w:t xml:space="preserve"> et al. 2021, Spencer and </w:t>
+      </w:r>
+      <w:proofErr w:type="spellStart"/>
+      <w:r>
+        <w:t>Ianelli</w:t>
+      </w:r>
+      <w:proofErr w:type="spellEnd"/>
+      <w:r>
+        <w:t xml:space="preserve"> 2022). Length frequency samples are also used in many assessments in a conditional-age-at-length framework (Rudd et al. 2021) that both fit the length compositions and enables </w:t>
       </w:r>
       <w:r>
         <w:lastRenderedPageBreak/>
-        <w:t>estimation of growth internally to the assessment (e.g., McGilliard and Palsson 2017). In some cases, where age data is not available, length frequency samples which have been expanded to population abundance-at-length estimates are used directly as composition data within the assessment (e.g., McGilliard et al. 2019). Finally, recent developments have included using length frequency samples in a model-based framework to estimate length and age composition estimates (Thorson and Haltuch 2019, Ianelli et al. 2021, Thompson et al. 2021).</w:t>
+        <w:t xml:space="preserve">estimation of growth internally to the assessment (e.g., </w:t>
+      </w:r>
+      <w:proofErr w:type="spellStart"/>
+      <w:r>
+        <w:t>McGilliard</w:t>
+      </w:r>
+      <w:proofErr w:type="spellEnd"/>
+      <w:r>
+        <w:t xml:space="preserve"> and </w:t>
+      </w:r>
+      <w:proofErr w:type="spellStart"/>
+      <w:r>
+        <w:t>Palsson</w:t>
+      </w:r>
+      <w:proofErr w:type="spellEnd"/>
+      <w:r>
+        <w:t xml:space="preserve"> 2017). In some cases, where age data is not available, length frequency samples which have been expanded to population abundance-at-length estimates are used directly as composition data within the assessment (e.g., </w:t>
+      </w:r>
+      <w:proofErr w:type="spellStart"/>
+      <w:r>
+        <w:t>McGilliard</w:t>
+      </w:r>
+      <w:proofErr w:type="spellEnd"/>
+      <w:r>
+        <w:t xml:space="preserve"> et al. 2019). Finally, recent developments have incorporated using length frequency samples in a model-based framework to estimate length and age composition estimates (Thorson and </w:t>
+      </w:r>
+      <w:proofErr w:type="spellStart"/>
+      <w:r>
+        <w:t>Haltuch</w:t>
+      </w:r>
+      <w:proofErr w:type="spellEnd"/>
+      <w:r>
+        <w:t xml:space="preserve"> 2019, </w:t>
+      </w:r>
+      <w:proofErr w:type="spellStart"/>
+      <w:r>
+        <w:t>Ianelli</w:t>
+      </w:r>
+      <w:proofErr w:type="spellEnd"/>
+      <w:r>
+        <w:t xml:space="preserve"> et al. 2021, Thompson et al. 2021).</w:t>
       </w:r>
     </w:p>
     <w:p>
@@ -560,7 +621,55 @@
         <w:ind w:firstLine="720"/>
       </w:pPr>
       <w:r>
-        <w:t>Predominantly, the multinomial likelihood is used to fit age and length composition data at the AFSC (e.g., Bryan and Palsson 2021), while recently the Dirichlet-Multinomial has also been explored (e.g., Barbeaux et al. 2022). A common requirement, regardless of the likelihood employed, is a pre-determination of the input sample size that is used to ‘weight’ the particular year’s age or length composition data that subsequently influences the precision of the assessment model’s fit. Over the years, a variety of approaches have been used at AFSC to set the input sample size in stock assessments. These include selecting a constant value (e.g., Hulson et al. 2022), relating the input sample size to the number of hauls from which age or length composition data was collected (e.g., Spencer and Ianelli 2022), relating the input sample size to the nominal sample size (e.g., Hulson et al. 2021), or relating the input sample size to some combination of hauls and nominal sample size (e.g., Williams et al. 2022). Overall, there is no general or consensus method that is agreed upon at the AFSC to determine input sample size.</w:t>
+        <w:t xml:space="preserve">Predominantly, the multinomial likelihood is used to fit age and length composition data at the AFSC (e.g., Bryan and </w:t>
+      </w:r>
+      <w:proofErr w:type="spellStart"/>
+      <w:r>
+        <w:t>Palsson</w:t>
+      </w:r>
+      <w:proofErr w:type="spellEnd"/>
+      <w:r>
+        <w:t xml:space="preserve"> 2021), while recently the </w:t>
+      </w:r>
+      <w:proofErr w:type="spellStart"/>
+      <w:r>
+        <w:t>Dirichlet</w:t>
+      </w:r>
+      <w:proofErr w:type="spellEnd"/>
+      <w:r>
+        <w:t xml:space="preserve">-Multinomial has also been explored (e.g., </w:t>
+      </w:r>
+      <w:proofErr w:type="spellStart"/>
+      <w:r>
+        <w:t>Barbeaux</w:t>
+      </w:r>
+      <w:proofErr w:type="spellEnd"/>
+      <w:r>
+        <w:t xml:space="preserve"> et al. 2022). A common requirement, regardless of the likelihood employed, is a pre-determination of the input sample size that is used to ‘weight’ the particular year’s age or length composition data that subsequently influences the precision of the assessment model’s fit. Over the years, a variety of approaches have been used at AFSC to set the input sample size in stock assessments. These include selecting a constant value (e.g., </w:t>
+      </w:r>
+      <w:proofErr w:type="spellStart"/>
+      <w:r>
+        <w:t>Hulson</w:t>
+      </w:r>
+      <w:proofErr w:type="spellEnd"/>
+      <w:r>
+        <w:t xml:space="preserve"> et al. 2022), relating the input sample size to the number of hauls from which age or length composition data was collected (e.g., Spencer and </w:t>
+      </w:r>
+      <w:proofErr w:type="spellStart"/>
+      <w:r>
+        <w:t>Ianelli</w:t>
+      </w:r>
+      <w:proofErr w:type="spellEnd"/>
+      <w:r>
+        <w:t xml:space="preserve"> 2022), relating the input sample size to the nominal sample size (e.g., </w:t>
+      </w:r>
+      <w:proofErr w:type="spellStart"/>
+      <w:r>
+        <w:t>Hulson</w:t>
+      </w:r>
+      <w:proofErr w:type="spellEnd"/>
+      <w:r>
+        <w:t xml:space="preserve"> et al. 2021), or relating the input sample size to some combination of hauls and nominal sample size (e.g., Williams et al. 2022). Overall, there is no general or consensus method that is agreed upon at the AFSC to determine input sample size.</w:t>
       </w:r>
     </w:p>
     <w:p>
@@ -625,7 +734,13 @@
         <w:ind w:firstLine="720"/>
       </w:pPr>
       <w:r>
-        <w:t xml:space="preserve">Data collection for each AFSC groundfish survey is described in respective NOAA Technical Memorandum (EBS: Lauth et al. 2019, AI: von Szalay et al. 2017, GOA: von Szalay and Raring 2018). Length frequency protocols and recent analysis of sex-specific length frequency data are further described in Hulson et al. (2023). To facilitate age estimation, individual fish are processed at sea to record sex, length and weight and to remove sagittal otoliths that are returned the AFSC Age and Growth laboratory for age determination. Survey age sampling protocols are specific by fish species and follow 1 of 2 paradigms: 1) a stratified collection that is distributed over both the spatial frame of the stratification scheme and the expected size range of a species; or 2) a small subsample (3-6 fish, depneding on species) collected randomly per trawl. The protocol for some species has changed over the time series, </w:t>
+        <w:t>Data collection for each AFSC groundfish survey is described in respective NOAA Technical Memorandum (EBS: Lauth et al. 2019, AI: von Szalay et al. 2017, GOA: von Szalay and Raring 2018). Length frequency protocols and recent analysis of sex-specific length frequency data are further described in Hulson et al. (2023). To facilitate age estimation, individual fish are processed at sea to record sex, length and weight and to remove sagittal otoliths that are returned the AFSC Age and Growth laboratory for age determination. Survey age sampling protocols are specific by fish species and follow 1 of 2 paradigms: 1) a stratified collection that is distributed over both the spatial frame of the stratification scheme and the expected size range of a species; or 2) a small subsample (3-6 fish, dep</w:t>
+      </w:r>
+      <w:r>
+        <w:t>en</w:t>
+      </w:r>
+      <w:r>
+        <w:t xml:space="preserve">ding on species) collected randomly per trawl. The protocol for some species has changed over the time series, </w:t>
       </w:r>
       <w:r>
         <w:lastRenderedPageBreak/>
@@ -914,13 +1029,7 @@
             <w:rPr>
               <w:rFonts w:ascii="Cambria Math" w:hAnsi="Cambria Math"/>
             </w:rPr>
-            <m:t xml:space="preserve">,                                                </m:t>
-          </m:r>
-          <m:r>
-            <w:rPr>
-              <w:rFonts w:ascii="Cambria Math" w:hAnsi="Cambria Math"/>
-            </w:rPr>
-            <m:t>  </m:t>
+            <m:t>,                                                  </m:t>
           </m:r>
           <m:d>
             <m:dPr>
@@ -1611,13 +1720,7 @@
             <w:rPr>
               <w:rFonts w:ascii="Cambria Math" w:hAnsi="Cambria Math"/>
             </w:rPr>
-            <m:t xml:space="preserve">,                          </m:t>
-          </m:r>
-          <m:r>
-            <w:rPr>
-              <w:rFonts w:ascii="Cambria Math" w:hAnsi="Cambria Math"/>
-            </w:rPr>
-            <m:t>  </m:t>
+            <m:t>,                            </m:t>
           </m:r>
           <m:d>
             <m:dPr>
@@ -2325,13 +2428,7 @@
             <w:rPr>
               <w:rFonts w:ascii="Cambria Math" w:hAnsi="Cambria Math"/>
             </w:rPr>
-            <m:t xml:space="preserve">,                                                  </m:t>
-          </m:r>
-          <m:r>
-            <w:rPr>
-              <w:rFonts w:ascii="Cambria Math" w:hAnsi="Cambria Math"/>
-            </w:rPr>
-            <m:t>  </m:t>
+            <m:t>,                                                    </m:t>
           </m:r>
           <m:d>
             <m:dPr>
@@ -3463,13 +3560,7 @@
             <w:rPr>
               <w:rFonts w:ascii="Cambria Math" w:hAnsi="Cambria Math"/>
             </w:rPr>
-            <m:t xml:space="preserve">,                         </m:t>
-          </m:r>
-          <m:r>
-            <w:rPr>
-              <w:rFonts w:ascii="Cambria Math" w:hAnsi="Cambria Math"/>
-            </w:rPr>
-            <m:t>  </m:t>
+            <m:t>,                           </m:t>
           </m:r>
           <m:d>
             <m:dPr>
@@ -4060,13 +4151,7 @@
             <w:rPr>
               <w:rFonts w:ascii="Cambria Math" w:hAnsi="Cambria Math"/>
             </w:rPr>
-            <m:t xml:space="preserve">,                              </m:t>
-          </m:r>
-          <m:r>
-            <w:rPr>
-              <w:rFonts w:ascii="Cambria Math" w:hAnsi="Cambria Math"/>
-            </w:rPr>
-            <m:t>  </m:t>
+            <m:t>,                                </m:t>
           </m:r>
           <m:d>
             <m:dPr>
@@ -4589,13 +4674,7 @@
             <w:rPr>
               <w:rFonts w:ascii="Cambria Math" w:hAnsi="Cambria Math"/>
             </w:rPr>
-            <m:t xml:space="preserve">,                                                     </m:t>
-          </m:r>
-          <m:r>
-            <w:rPr>
-              <w:rFonts w:ascii="Cambria Math" w:hAnsi="Cambria Math"/>
-            </w:rPr>
-            <m:t>  </m:t>
+            <m:t>,                                                       </m:t>
           </m:r>
           <m:d>
             <m:dPr>
@@ -4916,13 +4995,7 @@
             <w:rPr>
               <w:rFonts w:ascii="Cambria Math" w:hAnsi="Cambria Math"/>
             </w:rPr>
-            <m:t xml:space="preserve">,                                             </m:t>
-          </m:r>
-          <m:r>
-            <w:rPr>
-              <w:rFonts w:ascii="Cambria Math" w:hAnsi="Cambria Math"/>
-            </w:rPr>
-            <m:t>  </m:t>
+            <m:t>,                                               </m:t>
           </m:r>
           <m:d>
             <m:dPr>
@@ -5020,7 +5093,13 @@
         </m:sSub>
       </m:oMath>
       <w:r>
-        <w:t xml:space="preserve"> is the population abundance-at-length from (5) summed across strata. For specimen data with observations of sex (either female or male), the sex-specific specimen data is used, however, for specimen data without observations of sex the specimen data is pooled across all sexes and the unsexed population abundance-at-length is then applied to the pooled specimen data to estimate unsexed population abundance-at-age.</w:t>
+        <w:t xml:space="preserve"> is the population abundance-at-length from (5) summed across strata. For specimen data with observations of sex (either female or male), th</w:t>
+      </w:r>
+      <w:r>
+        <w:t xml:space="preserve">e sex-specific specimen data are </w:t>
+      </w:r>
+      <w:r>
+        <w:t>used, however, for specimen data without observations of sex the specimen data is pooled across all sexes and the unsexed population abundance-at-length is then applied to the pooled specimen data to estimate unsexed population abundance-at-age.</w:t>
       </w:r>
     </w:p>
     <w:p>
@@ -5033,7 +5112,13 @@
       </w:r>
       <w:r>
         <w:lastRenderedPageBreak/>
-        <w:t>population abundance-at-length in equation (5) across strata within the sub-region and applying equations (6) and (7) to specimen data that is subsetted to the sub-region. We have developed functions to estimate population abundance-at-age by sub-region, and by a combination of sub-regions within the GOA to allow for this flexibility in estimating population abundance-at-age. There are a handful of assessments conducted at AFSC that evaluate stocks at a complex level, where several species are included together in an assessment. There are two stock complexes at AFSC in which the species are combined and assessed within the same statistical catch-at-age model: blackspotted and rougheye rockfish in the GOA and AI (Spencer et al. 2020, Sullivan et al. 2021). Between the two management regions there are subtle differences in how the population abundance-at-age is estimated from the survey specimen data; we have developed functions that allow for these differences and estimate population abundance-at-age for these two stock complexes. In a similar case, while not assessed as a complex, over the historical bottom trawl sruvey in the GOA several species codes have been used for dusky rockfish. We have also developed a custom function that estimates population abundance-at-length and age for this case.</w:t>
+        <w:t>population abundance-at-length in equation (5) across strata within the sub-region and applying equations (6) and (7) to specimen data that is subsetted to the sub-region. We have developed functions to estimate population abundance-at-age by sub-region, and by a combination of sub-regions within the GOA to allow for this flexibility in estimating population abundance-at-age. There are a handful of assessments conducted at AFSC that evaluate stocks at a complex level, where several species are included together in an assessment. There are two stock complexes at AFSC in which the species are combined and assessed within the same statistical catch-at-age model: blackspotted and rougheye rockfish in the GOA and AI (Spencer et al. 2020, Sullivan et al. 2021). Between the two management regions there are subtle differences in how the population abundance-at-age is estimated from the survey specimen data; we have developed functions that allow for these differences and estimate population abundance-at-age for these two stock complexes. In a similar case, while not assessed as a complex, over</w:t>
+      </w:r>
+      <w:r>
+        <w:t xml:space="preserve"> the historical bottom trawl sur</w:t>
+      </w:r>
+      <w:r>
+        <w:t>vey in the GOA several species codes have been used for dusky rockfish. We have also developed a custom function that estimates population abundance-at-length and age for this case.</w:t>
       </w:r>
     </w:p>
     <w:p>
@@ -5471,13 +5556,7 @@
             <w:rPr>
               <w:rFonts w:ascii="Cambria Math" w:hAnsi="Cambria Math"/>
             </w:rPr>
-            <m:t xml:space="preserve">,                                                 </m:t>
-          </m:r>
-          <m:r>
-            <w:rPr>
-              <w:rFonts w:ascii="Cambria Math" w:hAnsi="Cambria Math"/>
-            </w:rPr>
-            <m:t>  </m:t>
+            <m:t>,                                                   </m:t>
           </m:r>
           <m:d>
             <m:dPr>
@@ -5817,13 +5896,7 @@
             <w:rPr>
               <w:rFonts w:ascii="Cambria Math" w:hAnsi="Cambria Math"/>
             </w:rPr>
-            <m:t xml:space="preserve">,                                                         </m:t>
-          </m:r>
-          <m:r>
-            <w:rPr>
-              <w:rFonts w:ascii="Cambria Math" w:hAnsi="Cambria Math"/>
-            </w:rPr>
-            <m:t>  </m:t>
+            <m:t>,                                                           </m:t>
           </m:r>
           <m:d>
             <m:dPr>
@@ -5849,8 +5922,13 @@
       <w:pPr>
         <w:pStyle w:val="FirstParagraph"/>
       </w:pPr>
-      <w:r>
-        <w:t xml:space="preserve">where </w:t>
+      <w:proofErr w:type="gramStart"/>
+      <w:r>
+        <w:t>where</w:t>
+      </w:r>
+      <w:proofErr w:type="gramEnd"/>
+      <w:r>
+        <w:t xml:space="preserve"> </w:t>
       </w:r>
       <m:oMath>
         <m:r>
@@ -5861,7 +5939,13 @@
         </m:r>
       </m:oMath>
       <w:r>
-        <w:t xml:space="preserve"> is the input sample size, </w:t>
+        <w:t xml:space="preserve"> is the</w:t>
+      </w:r>
+      <w:r>
+        <w:t xml:space="preserve"> annual</w:t>
+      </w:r>
+      <w:r>
+        <w:t xml:space="preserve"> input sample size, </w:t>
       </w:r>
       <m:oMath>
         <m:r>
@@ -5921,7 +6005,13 @@
       </w:r>
       <w:r>
         <w:lastRenderedPageBreak/>
-        <w:t>distribution. Due to this reduction in bias the harmonic mean has also been recommended to determine the ‘input sample size’ that is used in stock assessment models to fit compositional data (Stewart and Hamel 2014). Herein, when we use the term ‘effective sample size or ESS’ we are referring to the effective sample sizes that were computed for each iteration of the bootstrap-simulation from equation (8), when we use the term ‘input sample size or ISS’ we are referring to the harmonic mean of the iterated effective sample sizes from equation (9).</w:t>
+        <w:t xml:space="preserve">distribution. Due to this reduction in bias the harmonic mean has also been recommended to determine the </w:t>
+      </w:r>
+      <w:r>
+        <w:t>ISS</w:t>
+      </w:r>
+      <w:r>
+        <w:t xml:space="preserve"> that is used in stock assessment models to fit compositional data (Stewart and Hamel 2014). Herein, when we use the term ‘effective sample size or ESS’ we are referring to the effective sample sizes that were computed for each iteration of the bootstrap-simulation from equation (8), when we use the term ‘input sample size or ISS’ we are referring to the harmonic mean of the iterated effective sample sizes from equation (9).</w:t>
       </w:r>
     </w:p>
     <w:p>
@@ -5946,7 +6036,79 @@
         <w:ind w:firstLine="720"/>
       </w:pPr>
       <w:r>
-        <w:t xml:space="preserve">Average age and length composition nominal sample sizes (rounded to the nearest 10s for age and 100s for length) for the bottom trawl surveys evaluated are shown in Tables 2 - 3. Across the surveys, average sex-specific length composition nominal sample size ranged from around 300 to upwards of 35,000 samples per year, where the total length composition nominal sample size (for all sexes combined) ranged from around 700 to upwards of 82,000 per year. The most frequently sampled species for length frequency within in Eastern Bering Sea shelf survey were walleye pollock, yellowfin sole, northern rock sole, and arrowtooth flounder, and in the Eastern Bering Sea slope survey were arrowtooth flounder, kamchatka flounder, and Pacific ocean perch (Table 2). The most frequently sampled species for length frequency within the Aleutian Islands bottom trawl survey were Pacific ocean perch, walleye pollock, and arrowtooth flounder and in the Gulf of Alaska bottom trawl survey were arrowtooth flounder, walleye pollock, flathead flounder, and Pacific ocean perch (Table 3). Across the surveys, average sex-specific age composition nominal sample sizes ranged from around 130 to nearly 850 per year, where the total age composition nominal sample size (for all sexes combined) ranged from nearly 300 to over 1,500 per year. It was commonly the case that the most frequently sampled </w:t>
+        <w:t xml:space="preserve">Average age and length composition nominal sample sizes (rounded to the nearest 10s for age and 100s for length) for the bottom trawl surveys evaluated are shown in Tables 2 - 3. Across the surveys, average sex-specific length composition nominal sample size ranged from around 300 to upwards of 35,000 samples per year, where the total length composition nominal sample size (for all sexes combined) ranged from around 700 to upwards of 82,000 per year. The most frequently sampled species for length frequency within in eastern Bering Sea shelf survey were walleye </w:t>
+      </w:r>
+      <w:proofErr w:type="spellStart"/>
+      <w:r>
+        <w:t>pollock</w:t>
+      </w:r>
+      <w:proofErr w:type="spellEnd"/>
+      <w:r>
+        <w:t xml:space="preserve">, yellowfin sole, northern rock sole, and </w:t>
+      </w:r>
+      <w:proofErr w:type="spellStart"/>
+      <w:r>
+        <w:t>arrowtooth</w:t>
+      </w:r>
+      <w:proofErr w:type="spellEnd"/>
+      <w:r>
+        <w:t xml:space="preserve"> flounder, and in the eastern Bering Sea slope survey were </w:t>
+      </w:r>
+      <w:proofErr w:type="spellStart"/>
+      <w:r>
+        <w:t>arrowtooth</w:t>
+      </w:r>
+      <w:proofErr w:type="spellEnd"/>
+      <w:r>
+        <w:t xml:space="preserve"> flounder, </w:t>
+      </w:r>
+      <w:proofErr w:type="spellStart"/>
+      <w:r>
+        <w:t>kamchatka</w:t>
+      </w:r>
+      <w:proofErr w:type="spellEnd"/>
+      <w:r>
+        <w:t xml:space="preserve"> flounder, and Pacific ocean perch (Table 2). The most frequently sampled species for length frequency within the Aleutian Islands bottom trawl survey were Pacific </w:t>
+      </w:r>
+      <w:proofErr w:type="gramStart"/>
+      <w:r>
+        <w:t>ocean</w:t>
+      </w:r>
+      <w:proofErr w:type="gramEnd"/>
+      <w:r>
+        <w:t xml:space="preserve"> perch, walleye </w:t>
+      </w:r>
+      <w:proofErr w:type="spellStart"/>
+      <w:r>
+        <w:t>pollock</w:t>
+      </w:r>
+      <w:proofErr w:type="spellEnd"/>
+      <w:r>
+        <w:t xml:space="preserve">, and </w:t>
+      </w:r>
+      <w:proofErr w:type="spellStart"/>
+      <w:r>
+        <w:t>arrowtooth</w:t>
+      </w:r>
+      <w:proofErr w:type="spellEnd"/>
+      <w:r>
+        <w:t xml:space="preserve"> flounder and in the Gulf of Alaska bottom trawl survey were </w:t>
+      </w:r>
+      <w:proofErr w:type="spellStart"/>
+      <w:r>
+        <w:t>arrowtooth</w:t>
+      </w:r>
+      <w:proofErr w:type="spellEnd"/>
+      <w:r>
+        <w:t xml:space="preserve"> flounder, walleye </w:t>
+      </w:r>
+      <w:proofErr w:type="spellStart"/>
+      <w:r>
+        <w:t>pollock</w:t>
+      </w:r>
+      <w:proofErr w:type="spellEnd"/>
+      <w:r>
+        <w:t xml:space="preserve">, flathead flounder, and Pacific ocean perch (Table 3). Across the surveys, average sex-specific age composition nominal sample sizes ranged from around 130 to nearly 850 per year, where the total age composition nominal sample size (for all sexes combined) ranged from nearly 300 to over 1,500 per year. It was commonly the case that the most frequently sampled </w:t>
       </w:r>
       <w:r>
         <w:lastRenderedPageBreak/>
@@ -5959,7 +6121,23 @@
         <w:ind w:firstLine="720"/>
       </w:pPr>
       <w:r>
-        <w:t>The age and length composition ISS output of the surveyISS package is structured by year, species (using the AFSC survey species code), sex, and region (an example of the output is shown in Table 4). Using walleye pollock total (combined sex) age composition as an example, ISS is produced by year for each survey the stock is sampled from (2). Using yellowfin sole age composition from the EBS shelf survey as an example, sex-specific composition ISS is also produced (3). For all species sampled in each survey, the range and median of total and sex-specific length composition ISS across survey years is shown in Figure 4, and age composition ISS is shown in Figure 5. Sub-regional ISS for age and length composition can also be estimated within the GOA survey, and is shown in Figures 6 - 6. These results show that the length composition ISS ranged from the hundreds to thousands, and were larger than the age composition ISS. It also resulted that the sex-specific ISS for either length or age composition were smaller than the ISS for the total age composition. For both the age and length composition ISS the magnitude was species-specific, and was closely related to the overall sampling intensity for age and length observations from the surveys.</w:t>
+        <w:t xml:space="preserve">The age and length composition ISS output of the </w:t>
+      </w:r>
+      <w:proofErr w:type="spellStart"/>
+      <w:r>
+        <w:t>surveyISS</w:t>
+      </w:r>
+      <w:proofErr w:type="spellEnd"/>
+      <w:r>
+        <w:t xml:space="preserve"> package is structured by year, species (using the AFSC survey species code), sex, and region (an example of the output is shown in Table 4). Using walleye </w:t>
+      </w:r>
+      <w:proofErr w:type="spellStart"/>
+      <w:r>
+        <w:t>pollock</w:t>
+      </w:r>
+      <w:proofErr w:type="spellEnd"/>
+      <w:r>
+        <w:t xml:space="preserve"> total (combined sex) age composition as an example, ISS is produced by year for each survey the stock is sampled from Figure (2). Sex specific, yellowfin sole age composition from the EBS shelf survey composition ISS is shown in Figure (3). For all species sampled in each survey, the range and median of total and sex-specific length composition ISS across survey years is shown in Figure 4, and age composition ISS is shown in Figure 5. Sub-regional ISS for age and length composition can also be estimated within the GOA survey, and is shown in Figures 6 - 7. These results show that the length composition ISS ranged from the hundreds to thousands, and were larger than the age composition ISS. Additionally, the sex-specific ISS for either length or age composition were smaller than the ISS for the total age compositions. For both the age and length compositions ISS the magnitude was species-specific, and was closely related to the overall sampling intensity for age and length observations from the surveys.</w:t>
       </w:r>
     </w:p>
     <w:p>
@@ -5968,11 +6146,35 @@
         <w:ind w:firstLine="720"/>
       </w:pPr>
       <w:r>
-        <w:t xml:space="preserve">Whether for age or length composition (including sex-specific composition data) the ISS was smaller than the nominal sample sizes (Figure 8, shown for age composition) and there was a generally increasing trend between nominal sample size and input sample size. Comparing the age composition ISS to the number of hauls from which age samples were obtained did not result in a strong relationship for the flatfish and gadids sampled in the AFSC surveys, but there was an increasing trend for the rockfish species (Figure 9). There was also an increasing trend that resulted between age composition ISS per sampled haul and the number of samples per sampled </w:t>
+        <w:t xml:space="preserve">Whether for age or length compositions (including sex-specific composition data) the ISS was smaller than the nominal sample sizes (Figure 8, shown for age compositions) and there was a generally increasing trend between nominal sample size and input sample size. Comparing the age composition ISS to the number of hauls from which age samples were obtained did not result in a strong relationship for the flatfish and </w:t>
+      </w:r>
+      <w:proofErr w:type="spellStart"/>
+      <w:r>
+        <w:t>gadids</w:t>
+      </w:r>
+      <w:proofErr w:type="spellEnd"/>
+      <w:r>
+        <w:t xml:space="preserve"> sampled in the AFSC surveys, but there was an increasing trend for the rockfish species (Figure 9). There was an increasing trend between age composition ISS per sampled haul and the number of samples per sampled haul for most of the </w:t>
       </w:r>
       <w:r>
         <w:lastRenderedPageBreak/>
-        <w:t>haul for most of the species sampled, and was the most striking for the flatfish species (Figure 10). The ISS for age composition was 2.6 per sampled haul for flatfish, 1.7 per sampled haul for gadids, and 1.5 per sampled haul for rockfish sampled by the AFSC surveys. This translated to 0.36 ISS per age sample for flatfish, 0.22 ISS per age sample for gadids, and 0.26 ISS per age sample for rockfish.</w:t>
+        <w:t xml:space="preserve">species sampled, this trend was most striking for the flatfish species (Figure 10). The ISS for age compositions sampled during AFSC surveys was 2.6 per sampled haul for flatfish, 1.7 per sampled haul for </w:t>
+      </w:r>
+      <w:proofErr w:type="spellStart"/>
+      <w:r>
+        <w:t>gadids</w:t>
+      </w:r>
+      <w:proofErr w:type="spellEnd"/>
+      <w:r>
+        <w:t xml:space="preserve">, and 1.5 per sampled haul for rockfish. This translated to 0.36 ISS per age sample for flatfish, 0.22 ISS per age sample for </w:t>
+      </w:r>
+      <w:proofErr w:type="spellStart"/>
+      <w:r>
+        <w:t>gadids</w:t>
+      </w:r>
+      <w:proofErr w:type="spellEnd"/>
+      <w:r>
+        <w:t>, and 0.26 ISS per age sample for rockfish.</w:t>
       </w:r>
     </w:p>
     <w:p>
@@ -5996,7 +6198,7 @@
         <w:ind w:firstLine="720"/>
       </w:pPr>
       <w:r>
-        <w:t>Here we have presented an application of the method outlined in Stewart and Hamel (2014) to produce annual age and length composition ISS for stocks assessed by AFSC with statistical catch-at-age models for the bottom trawl surveys conducted in the EBS shelf, slope, AI and GOA by AFSC. This application produces total (combined sex) and sex-specific ISS, as well as sub-region ISS within the GOA bottom trawl survey. We find that the magnitude of age and length composition can vary across stocks and years, where, generally, age composition ISS ranges from the tens to hundreds (with an average ISS of around 100 across all years and species) and length composition ISS ranges from the hundreds to thousands (with an average ISS of around 1,000 across all years and species). This is not surprising, given that the magnitude of sampling for length frequency is much larger than sampling for ages. We also find that sex-specific ISS is smaller than the total (combined sex) ISS, which again, is not surprising given the relatively smaller sampling intensity for sex-specific samples. We will note from this result that care and intentionality should be taken when developing and implementing sex-specific assessments given this increase in uncertainty in composition data.</w:t>
+        <w:t>Here we have presented an application of the method outlined in Stewart and Hamel (2014) to produce annual age and length composition ISS for fishery stocks assessed by AFSC with statistical catch-at-age models for the bottom trawl surveys conducted in the EBS shelf, slope, AI and GOA by AFSC. This application produces total (combined sex) and sex-specific ISS, as well as sub-region ISS within the GOA bottom trawl survey. We find that the magnitude of age and length compositions can vary across stocks and years, where generally, age composition ISSs ranges from the tens to hundreds (with an average age ISS of around 100 across all years and species) and length composition ISSs ranges from the hundreds to thousands (with an average length ISS of around 1,000 across all years and species). This is not surprising, given that the magnitude of sampling for length frequency is much larger than sampling for ages. We also find that the sex-specific ISS is smaller than the total (combined sex) ISS, which again, is not surprising given the relatively smaller sampling intensity for sex-specific samples. We will note from this result that care and intentionality should be taken when developing and implementing sex-specific assessments given this increase in uncertainty in composition data.</w:t>
       </w:r>
     </w:p>
     <w:p>
@@ -6005,11 +6207,51 @@
         <w:ind w:firstLine="720"/>
       </w:pPr>
       <w:r>
-        <w:t xml:space="preserve">At the AFSC, as noted previously, there are a myriad of approaches take to set input sample size for age and length composition data used in assessments. There is no generally </w:t>
+        <w:t xml:space="preserve">At the AFSC, as noted previously, there are a myriad of approaches take to set ISS for age and length composition data used in assessments. There is no generally agreed upon </w:t>
       </w:r>
       <w:r>
         <w:lastRenderedPageBreak/>
-        <w:t>agreed upon approach, however, a common approach that has been implemented is to make input sample size some function of the number of hauls, this follows from a result of Pennington et al. (2000) that found the age composition ISS to be one per sampled haul. Herein we find that the average age composition ISS per haul by species group (gadid, flatish, and rockfish) to be larger than one per sampled haul. We also find that there is no clear relationship between the number of sampled hauls and the magnitude of ISS, particularly for gadids and flatfish. There was, however, a stronger trend for rockfish. It is unclear as to the consequence of ISS mispecification in AFSC assessments that use the number of sampled hauls as a proxy for ISS; we note that the results of the analysis conducted here does not strongly support this approach. The results of this analysis showed an increasing trend between the age composition ISS per haul and the number of ages sampled per haul, however, we support the approach of increasing the number of hauls sampled from rather than reducing the number of hauls in order to increase sampling on any given haul (e.g., Siskey et al. 2023).</w:t>
+        <w:t>approach, however, a common approach that has been implemented is to make ISS some function of the number of hauls, this follows from a result of Pennington et al. (2000) that found the age composition ISS to be one per sampled haul. Herein we find that the average age composition ISS per haul by species group (</w:t>
+      </w:r>
+      <w:proofErr w:type="spellStart"/>
+      <w:r>
+        <w:t>gadid</w:t>
+      </w:r>
+      <w:proofErr w:type="spellEnd"/>
+      <w:r>
+        <w:t xml:space="preserve">, </w:t>
+      </w:r>
+      <w:proofErr w:type="spellStart"/>
+      <w:r>
+        <w:t>flatish</w:t>
+      </w:r>
+      <w:proofErr w:type="spellEnd"/>
+      <w:r>
+        <w:t xml:space="preserve">, and rockfish) to be larger than one per sampled haul. We also find that there is no clear relationship between the number of sampled hauls and the magnitude of ISS, particularly for </w:t>
+      </w:r>
+      <w:proofErr w:type="spellStart"/>
+      <w:r>
+        <w:t>gadids</w:t>
+      </w:r>
+      <w:proofErr w:type="spellEnd"/>
+      <w:r>
+        <w:t xml:space="preserve"> and flatfish. There was, however, a stronger trend for rockfish. It is unclear as to the consequence of ISS misspecification in AFSC assessments that use the number of sampled hauls as a proxy for ISS, as ISS misspecification can lead to bias model results (Stewart and </w:t>
+      </w:r>
+      <w:proofErr w:type="spellStart"/>
+      <w:r>
+        <w:t>Monnahan</w:t>
+      </w:r>
+      <w:proofErr w:type="spellEnd"/>
+      <w:r>
+        <w:t xml:space="preserve"> 2017, Xu et al. 2020). We note that the results of the analysis conducted here does not strongly support the approach of using hauls as a proxy due to the large uncertainty and lack of correspondence when comparing ISS to the number of sampled hauls. The results of this analysis showed an increasing trend between the age composition ISS per haul and the number of ages sampled per haul, however, we support the approach of increasing the number of hauls sampled from rather than reducing the number of hauls in order to increase sampling on any given haul (e.g., </w:t>
+      </w:r>
+      <w:proofErr w:type="spellStart"/>
+      <w:r>
+        <w:t>Siskey</w:t>
+      </w:r>
+      <w:proofErr w:type="spellEnd"/>
+      <w:r>
+        <w:t xml:space="preserve"> et al. 2023).</w:t>
       </w:r>
     </w:p>
     <w:p>
@@ -6018,11 +6260,19 @@
         <w:ind w:firstLine="720"/>
       </w:pPr>
       <w:r>
-        <w:t xml:space="preserve">A strength of the methodology presented by Stewart and Hamel (2014) is that it provides an objective method that produces estimates of ISS that follow from the sampling design employed. As such, this approach has been adopted in a number of assessments, both internationally and domestically. For example, this bootstrap approach has been applied to weight compositional data within the Pacific halibut stock assessment performed by the International Pacific Halibut Commission (Stewart and Allan 2022). If adopted within assessments conducted at AFSC, this approach would provide an objective and unifying method to set ISS when weighting compositional data. Further analysis to be developed and conducted includes constructing methods that apply the bootstrap approach to fishery-dependent age and length composition used in AFSC assessments. We recommend that the surveyISS package be </w:t>
+        <w:t xml:space="preserve">A strength of the methodology presented by Stewart and Hamel (2014) is that it provides an objective method that produces estimates of ISS that follow from the sampling design employed. As such, this approach has been adopted in a number of assessments, both internationally and domestically. For example, this bootstrap approach has been applied to weight compositional data within the Pacific halibut stock assessment performed by the International Pacific Halibut Commission (Stewart and Allan 2022). If adopted within assessments conducted at AFSC, this approach would provide an objective and unifying method to set ISS when weighting compositional data. Further analysis to be developed and conducted </w:t>
       </w:r>
       <w:r>
         <w:lastRenderedPageBreak/>
-        <w:t>adopted and further developed by assessment and survey programs at AFSC so that bootstrap derived ISS is a standard data product available to scientists conducting assessments with statistical catch-at-age models at AFSC.</w:t>
+        <w:t xml:space="preserve">includes constructing methods that apply the bootstrap approach to fishery-dependent age and length composition used in AFSC assessments. We recommend that the </w:t>
+      </w:r>
+      <w:proofErr w:type="spellStart"/>
+      <w:r>
+        <w:t>surveyISS</w:t>
+      </w:r>
+      <w:proofErr w:type="spellEnd"/>
+      <w:r>
+        <w:t xml:space="preserve"> package be adopted and further developed by assessment and survey programs at AFSC so that bootstrap derived ISS is a standard data product available to scientists conducting assessments with statistical catch-at-age models at AFSC.</w:t>
       </w:r>
     </w:p>
     <w:p>
@@ -6062,20 +6312,10 @@
           <w:i/>
           <w:iCs/>
         </w:rPr>
-        <w:t>reviewer1</w:t>
-      </w:r>
-      <w:r>
-        <w:t xml:space="preserve"> and </w:t>
-      </w:r>
-      <w:r>
-        <w:rPr>
-          <w:i/>
-          <w:iCs/>
-        </w:rPr>
-        <w:t>reviewer2</w:t>
-      </w:r>
-      <w:r>
-        <w:t xml:space="preserve"> for their helpful reviews of this manuscript.</w:t>
+        <w:t xml:space="preserve">reviewers </w:t>
+      </w:r>
+      <w:r>
+        <w:t>for their helpful reviews of this manuscript. All the staff who have spent time at sea and staring through microscopes to produce the data these analyses are based upon.</w:t>
       </w:r>
     </w:p>
     <w:p>
@@ -6103,23 +6343,60 @@
     <w:p>
       <w:pPr>
         <w:pStyle w:val="Bibliography"/>
+        <w:spacing w:line="480" w:lineRule="auto"/>
         <w:ind w:left="720" w:hanging="720"/>
       </w:pPr>
       <w:bookmarkStart w:id="12" w:name="ref-Ailloud2019"/>
       <w:bookmarkStart w:id="13" w:name="refs"/>
-      <w:r>
-        <w:t>Ailloud, L.E., and Hoenig, J.M. 2019. A general theory of age-length keys: Combining the forward and inverse keys to estimate age composition from incomplete data. ICES Journal of Marine Science 76(6): 1515–1523.</w:t>
+      <w:bookmarkStart w:id="14" w:name="_GoBack"/>
+      <w:proofErr w:type="spellStart"/>
+      <w:r>
+        <w:t>Ailloud</w:t>
+      </w:r>
+      <w:proofErr w:type="spellEnd"/>
+      <w:r>
+        <w:t xml:space="preserve">, L.E., and </w:t>
+      </w:r>
+      <w:proofErr w:type="spellStart"/>
+      <w:r>
+        <w:t>Hoenig</w:t>
+      </w:r>
+      <w:proofErr w:type="spellEnd"/>
+      <w:r>
+        <w:t>, J.M. 2019. A general theory of age-length keys: Combining the forward and inverse keys to estimate age composition from incomplete data. ICES Journal of Marine Science 76(6): 1515–1523.</w:t>
       </w:r>
     </w:p>
     <w:p>
       <w:pPr>
         <w:pStyle w:val="Bibliography"/>
+        <w:spacing w:line="480" w:lineRule="auto"/>
         <w:ind w:left="720" w:hanging="720"/>
       </w:pPr>
-      <w:bookmarkStart w:id="14" w:name="ref-Barbeaux2022"/>
+      <w:bookmarkStart w:id="15" w:name="ref-Barbeaux2022"/>
       <w:bookmarkEnd w:id="12"/>
-      <w:r>
-        <w:t xml:space="preserve">Barbeaux, S.J., Barnett, L., Connor, J., Nielson, J., Shotwell, S.K., Siddon, E., and Spies, I. 2022. Assessment of the Pacific cod stock in the Eastern Bering Sea. </w:t>
+      <w:proofErr w:type="spellStart"/>
+      <w:r>
+        <w:t>Barbeaux</w:t>
+      </w:r>
+      <w:proofErr w:type="spellEnd"/>
+      <w:r>
+        <w:t xml:space="preserve">, S.J., Barnett, L., Connor, J., Nielson, J., </w:t>
+      </w:r>
+      <w:proofErr w:type="spellStart"/>
+      <w:r>
+        <w:t>Shotwell</w:t>
+      </w:r>
+      <w:proofErr w:type="spellEnd"/>
+      <w:r>
+        <w:t xml:space="preserve">, S.K., </w:t>
+      </w:r>
+      <w:proofErr w:type="spellStart"/>
+      <w:r>
+        <w:t>Siddon</w:t>
+      </w:r>
+      <w:proofErr w:type="spellEnd"/>
+      <w:r>
+        <w:t xml:space="preserve">, E., and Spies, I. 2022. Assessment of the Pacific cod stock in the Eastern Bering Sea. </w:t>
       </w:r>
       <w:r>
         <w:rPr>
@@ -6129,29 +6406,65 @@
         <w:t>In</w:t>
       </w:r>
       <w:r>
-        <w:t xml:space="preserve"> Stock Assessment and Fishery Evaluation Report for the Groundfish Resources of the Bering Sea and Aleutian Islands. North Pacific Fishery Management Council, 1007 West 3rd Ave., Suite 400, L92 Building, 4th floor, Anchorage, AK 99501.</w:t>
+        <w:t xml:space="preserve"> Stock Assessment and Fishery Evaluation Report for the </w:t>
+      </w:r>
+      <w:proofErr w:type="spellStart"/>
+      <w:r>
+        <w:t>Groundfish</w:t>
+      </w:r>
+      <w:proofErr w:type="spellEnd"/>
+      <w:r>
+        <w:t xml:space="preserve"> Resources of the Bering Sea and Aleutian Islands. North Pacific Fishery Management Council, 1007 West 3rd Ave., Suite 400, L92 Building, 4th floor, Anchorage, AK 99501.</w:t>
       </w:r>
     </w:p>
     <w:p>
       <w:pPr>
         <w:pStyle w:val="Bibliography"/>
+        <w:spacing w:line="480" w:lineRule="auto"/>
         <w:ind w:left="720" w:hanging="720"/>
       </w:pPr>
-      <w:bookmarkStart w:id="15" w:name="ref-Bryan2021"/>
-      <w:bookmarkEnd w:id="14"/>
-      <w:r>
-        <w:t>Bryan, M.D., and Palsson, W. 2021. Assessment of the northern and southern rock sole (</w:t>
-      </w:r>
+      <w:bookmarkStart w:id="16" w:name="ref-Bryan2021"/>
+      <w:bookmarkEnd w:id="15"/>
+      <w:r>
+        <w:t xml:space="preserve">Bryan, M.D., and </w:t>
+      </w:r>
+      <w:proofErr w:type="spellStart"/>
+      <w:r>
+        <w:t>Palsson</w:t>
+      </w:r>
+      <w:proofErr w:type="spellEnd"/>
+      <w:r>
+        <w:t>, W. 2021. Assessment of the northern and southern rock sole (</w:t>
+      </w:r>
+      <w:proofErr w:type="spellStart"/>
       <w:r>
         <w:rPr>
           <w:i/>
           <w:iCs/>
         </w:rPr>
-        <w:t>Lepidopsetta polyxstra</w:t>
-      </w:r>
+        <w:t>Lepidopsetta</w:t>
+      </w:r>
+      <w:proofErr w:type="spellEnd"/>
+      <w:r>
+        <w:rPr>
+          <w:i/>
+          <w:iCs/>
+        </w:rPr>
+        <w:t xml:space="preserve"> </w:t>
+      </w:r>
+      <w:proofErr w:type="spellStart"/>
+      <w:r>
+        <w:rPr>
+          <w:i/>
+          <w:iCs/>
+        </w:rPr>
+        <w:t>polyxstra</w:t>
+      </w:r>
+      <w:proofErr w:type="spellEnd"/>
       <w:r>
         <w:t xml:space="preserve"> and </w:t>
       </w:r>
+      <w:proofErr w:type="spellStart"/>
       <w:r>
         <w:rPr>
           <w:i/>
@@ -6159,6 +6472,7 @@
         </w:rPr>
         <w:t>bilineata</w:t>
       </w:r>
+      <w:proofErr w:type="spellEnd"/>
       <w:r>
         <w:t xml:space="preserve">) stocks in the Gulf of Alaska. </w:t>
       </w:r>
@@ -6170,18 +6484,48 @@
         <w:t>In</w:t>
       </w:r>
       <w:r>
-        <w:t xml:space="preserve"> Stock Assessment and Fishery Evaluation Report for the Groundfish Resources of the Gulf of Alaska. North Pacific Fishery Management Council, 1007 West 3rd Ave., Suite 400, L92 Building, 4th floor, Anchorage, AK 99501.</w:t>
+        <w:t xml:space="preserve"> Stock Assessment and Fishery Evaluation Report for the </w:t>
+      </w:r>
+      <w:proofErr w:type="spellStart"/>
+      <w:r>
+        <w:t>Groundfish</w:t>
+      </w:r>
+      <w:proofErr w:type="spellEnd"/>
+      <w:r>
+        <w:t xml:space="preserve"> Resources of the Gulf of Alaska. North Pacific Fishery Management Council, 1007 West 3rd Ave., Suite 400, L92 Building, 4th floor, Anchorage, AK 99501.</w:t>
       </w:r>
     </w:p>
     <w:p>
       <w:pPr>
         <w:pStyle w:val="Bibliography"/>
+        <w:spacing w:line="480" w:lineRule="auto"/>
         <w:ind w:left="720" w:hanging="720"/>
       </w:pPr>
-      <w:bookmarkStart w:id="16" w:name="ref-Hulson2022"/>
-      <w:bookmarkEnd w:id="15"/>
-      <w:r>
-        <w:t xml:space="preserve">Hulson, P.-J.F., Barbeaux, S.J., Ferriss, B., McDermott, S., and Spies, I. 2022. Assessment of the Pacific cod stock in the Gulf of Alaska. </w:t>
+      <w:bookmarkStart w:id="17" w:name="ref-Hulson2022"/>
+      <w:bookmarkEnd w:id="16"/>
+      <w:proofErr w:type="spellStart"/>
+      <w:r>
+        <w:t>Hulson</w:t>
+      </w:r>
+      <w:proofErr w:type="spellEnd"/>
+      <w:r>
+        <w:t xml:space="preserve">, P.-J.F., </w:t>
+      </w:r>
+      <w:proofErr w:type="spellStart"/>
+      <w:r>
+        <w:t>Barbeaux</w:t>
+      </w:r>
+      <w:proofErr w:type="spellEnd"/>
+      <w:r>
+        <w:t xml:space="preserve">, S.J., </w:t>
+      </w:r>
+      <w:proofErr w:type="spellStart"/>
+      <w:r>
+        <w:t>Ferriss</w:t>
+      </w:r>
+      <w:proofErr w:type="spellEnd"/>
+      <w:r>
+        <w:t xml:space="preserve">, B., McDermott, S., and Spies, I. 2022. Assessment of the Pacific cod stock in the Gulf of Alaska. </w:t>
       </w:r>
       <w:r>
         <w:rPr>
@@ -6191,29 +6535,101 @@
         <w:t>In</w:t>
       </w:r>
       <w:r>
-        <w:t xml:space="preserve"> Stock Assessment and Fishery Evaluation Report for the Groundfish Resources of the Gulf of Alaska. North Pacific Fishery Management Council, 1007 West 3rd Ave., Suite 400, L92 Building, 4th floor, Anchorage, AK 99501.</w:t>
+        <w:t xml:space="preserve"> Stock Assessment and Fishery Evaluation Report for the </w:t>
+      </w:r>
+      <w:proofErr w:type="spellStart"/>
+      <w:r>
+        <w:t>Groundfish</w:t>
+      </w:r>
+      <w:proofErr w:type="spellEnd"/>
+      <w:r>
+        <w:t xml:space="preserve"> Resources of the Gulf of Alaska. North Pacific Fishery Management Council, 1007 West 3rd Ave., Suite 400, L92 Building, 4th floor, Anchorage, AK 99501.</w:t>
       </w:r>
     </w:p>
     <w:p>
       <w:pPr>
         <w:pStyle w:val="Bibliography"/>
+        <w:spacing w:line="480" w:lineRule="auto"/>
         <w:ind w:left="720" w:hanging="720"/>
       </w:pPr>
-      <w:bookmarkStart w:id="17" w:name="ref-Hulson2023a"/>
-      <w:bookmarkEnd w:id="16"/>
-      <w:r>
-        <w:t>Hulson, P.-J.F., Williams, B., Bryan, M., Conner, J., Siskey, M., Stockhausen, W., Mcdermott, S., and Long, C. 2023. Sub-sampling of length frequency to determine sex in Alaska Fishery Science Center bottom trawl surveys. U.S. Department of Commerce. NOAA Technical Memorandum NMFS-AFSC-464: 47 p.</w:t>
+      <w:bookmarkStart w:id="18" w:name="ref-Hulson2023a"/>
+      <w:bookmarkEnd w:id="17"/>
+      <w:proofErr w:type="spellStart"/>
+      <w:r>
+        <w:t>Hulson</w:t>
+      </w:r>
+      <w:proofErr w:type="spellEnd"/>
+      <w:r>
+        <w:t xml:space="preserve">, P.-J.F., Williams, B., Bryan, M., Conner, J., </w:t>
+      </w:r>
+      <w:proofErr w:type="spellStart"/>
+      <w:r>
+        <w:t>Siskey</w:t>
+      </w:r>
+      <w:proofErr w:type="spellEnd"/>
+      <w:r>
+        <w:t xml:space="preserve">, M., Stockhausen, W., </w:t>
+      </w:r>
+      <w:proofErr w:type="spellStart"/>
+      <w:r>
+        <w:t>Mcdermott</w:t>
+      </w:r>
+      <w:proofErr w:type="spellEnd"/>
+      <w:r>
+        <w:t xml:space="preserve">, S., and Long, C. 2023. Sub-sampling of length frequency to determine sex in Alaska </w:t>
+      </w:r>
+      <w:r>
+        <w:lastRenderedPageBreak/>
+        <w:t>Fishery Science Center bottom trawl surveys. U.S. Department of Commerce. NOAA Technical Memorandum NMFS-AFSC-464: 47 p.</w:t>
       </w:r>
     </w:p>
     <w:p>
       <w:pPr>
         <w:pStyle w:val="Bibliography"/>
+        <w:spacing w:line="480" w:lineRule="auto"/>
         <w:ind w:left="720" w:hanging="720"/>
       </w:pPr>
-      <w:bookmarkStart w:id="18" w:name="ref-Hulson2021"/>
-      <w:bookmarkEnd w:id="17"/>
-      <w:r>
-        <w:t xml:space="preserve">Hulson, P.-J.F., Williams, B.C., Fissel, B.E., Ferriss, B.E., Hall, M., Yasumiishi, E.M., and Jones, D.T. 2021. Assessment of the Pacific ocean perch stock in the Gulf of Alaska. </w:t>
+      <w:bookmarkStart w:id="19" w:name="ref-Hulson2021"/>
+      <w:bookmarkEnd w:id="18"/>
+      <w:proofErr w:type="spellStart"/>
+      <w:r>
+        <w:t>Hulson</w:t>
+      </w:r>
+      <w:proofErr w:type="spellEnd"/>
+      <w:r>
+        <w:t xml:space="preserve">, P.-J.F., Williams, B.C., </w:t>
+      </w:r>
+      <w:proofErr w:type="spellStart"/>
+      <w:r>
+        <w:t>Fissel</w:t>
+      </w:r>
+      <w:proofErr w:type="spellEnd"/>
+      <w:r>
+        <w:t xml:space="preserve">, B.E., </w:t>
+      </w:r>
+      <w:proofErr w:type="spellStart"/>
+      <w:r>
+        <w:t>Ferriss</w:t>
+      </w:r>
+      <w:proofErr w:type="spellEnd"/>
+      <w:r>
+        <w:t xml:space="preserve">, B.E., Hall, M., </w:t>
+      </w:r>
+      <w:proofErr w:type="spellStart"/>
+      <w:r>
+        <w:t>Yasumiishi</w:t>
+      </w:r>
+      <w:proofErr w:type="spellEnd"/>
+      <w:r>
+        <w:t xml:space="preserve">, E.M., and Jones, D.T. 2021. Assessment of the Pacific </w:t>
+      </w:r>
+      <w:proofErr w:type="gramStart"/>
+      <w:r>
+        <w:t>ocean</w:t>
+      </w:r>
+      <w:proofErr w:type="gramEnd"/>
+      <w:r>
+        <w:t xml:space="preserve"> perch stock in the Gulf of Alaska. </w:t>
       </w:r>
       <w:r>
         <w:rPr>
@@ -6223,19 +6639,80 @@
         <w:t>In</w:t>
       </w:r>
       <w:r>
-        <w:t xml:space="preserve"> Stock Assessment and Fishery Evaluation Report for the Groundfish Resources of the Gulf of Alaska. North Pacific Fishery Management Council, 1007 West 3rd Ave., Suite 400, L92 Building, 4th floor, Anchorage, AK 99501.</w:t>
+        <w:t xml:space="preserve"> Stock Assessment and Fishery Evaluation Report for the </w:t>
+      </w:r>
+      <w:proofErr w:type="spellStart"/>
+      <w:r>
+        <w:t>Groundfish</w:t>
+      </w:r>
+      <w:proofErr w:type="spellEnd"/>
+      <w:r>
+        <w:t xml:space="preserve"> Resources of the Gulf of Alaska. North Pacific Fishery Management Council, 1007 West 3rd Ave., Suite 400, L92 Building, 4th floor, Anchorage, AK 99501.</w:t>
       </w:r>
     </w:p>
     <w:p>
       <w:pPr>
         <w:pStyle w:val="Bibliography"/>
+        <w:spacing w:line="480" w:lineRule="auto"/>
         <w:ind w:left="720" w:hanging="720"/>
       </w:pPr>
-      <w:bookmarkStart w:id="19" w:name="ref-Ianelli2021"/>
-      <w:bookmarkEnd w:id="18"/>
-      <w:r>
-        <w:lastRenderedPageBreak/>
-        <w:t xml:space="preserve">Ianelli, J.I., Fissel, B., Stienessen, S., Honkalehto, T., Siddon, E., and Allen-Akselrud, C. 2021. Assessment of the walleye pollock stock in the eastern Bering Sea. </w:t>
+      <w:bookmarkStart w:id="20" w:name="ref-Ianelli2021"/>
+      <w:bookmarkEnd w:id="19"/>
+      <w:proofErr w:type="spellStart"/>
+      <w:r>
+        <w:t>Ianelli</w:t>
+      </w:r>
+      <w:proofErr w:type="spellEnd"/>
+      <w:r>
+        <w:t xml:space="preserve">, J.I., </w:t>
+      </w:r>
+      <w:proofErr w:type="spellStart"/>
+      <w:r>
+        <w:t>Fissel</w:t>
+      </w:r>
+      <w:proofErr w:type="spellEnd"/>
+      <w:r>
+        <w:t xml:space="preserve">, B., </w:t>
+      </w:r>
+      <w:proofErr w:type="spellStart"/>
+      <w:r>
+        <w:t>Stienessen</w:t>
+      </w:r>
+      <w:proofErr w:type="spellEnd"/>
+      <w:r>
+        <w:t xml:space="preserve">, S., </w:t>
+      </w:r>
+      <w:proofErr w:type="spellStart"/>
+      <w:r>
+        <w:t>Honkalehto</w:t>
+      </w:r>
+      <w:proofErr w:type="spellEnd"/>
+      <w:r>
+        <w:t xml:space="preserve">, T., </w:t>
+      </w:r>
+      <w:proofErr w:type="spellStart"/>
+      <w:r>
+        <w:t>Siddon</w:t>
+      </w:r>
+      <w:proofErr w:type="spellEnd"/>
+      <w:r>
+        <w:t>, E., and Allen-</w:t>
+      </w:r>
+      <w:proofErr w:type="spellStart"/>
+      <w:r>
+        <w:t>Akselrud</w:t>
+      </w:r>
+      <w:proofErr w:type="spellEnd"/>
+      <w:r>
+        <w:t xml:space="preserve">, C. 2021. Assessment of the walleye </w:t>
+      </w:r>
+      <w:proofErr w:type="spellStart"/>
+      <w:r>
+        <w:t>pollock</w:t>
+      </w:r>
+      <w:proofErr w:type="spellEnd"/>
+      <w:r>
+        <w:t xml:space="preserve"> stock in the eastern Bering Sea. </w:t>
       </w:r>
       <w:r>
         <w:rPr>
@@ -6245,40 +6722,85 @@
         <w:t>In</w:t>
       </w:r>
       <w:r>
-        <w:t xml:space="preserve"> Stock Assessment and Fishery Evaluation Report for the Groundfish Resources of the Bering Sea and Aleutian Islands. North Pacific Fishery Management Council, 1007 West 3rd Ave., Suite 400, L92 Building, 4th floor, Anchorage, AK 99501.</w:t>
+        <w:t xml:space="preserve"> Stock Assessment and Fishery Evaluation Report for the </w:t>
+      </w:r>
+      <w:proofErr w:type="spellStart"/>
+      <w:r>
+        <w:t>Groundfish</w:t>
+      </w:r>
+      <w:proofErr w:type="spellEnd"/>
+      <w:r>
+        <w:t xml:space="preserve"> Resources of the Bering Sea and Aleutian Islands. North Pacific Fishery Management Council, 1007 West 3rd Ave., Suite 400, L92 Building, 4th floor, Anchorage, AK 99501.</w:t>
       </w:r>
     </w:p>
     <w:p>
       <w:pPr>
         <w:pStyle w:val="Bibliography"/>
+        <w:spacing w:line="480" w:lineRule="auto"/>
         <w:ind w:left="720" w:hanging="720"/>
       </w:pPr>
-      <w:bookmarkStart w:id="20" w:name="ref-Lauth2019"/>
-      <w:bookmarkEnd w:id="19"/>
-      <w:r>
-        <w:t>Lauth, R.R., Dawson, E.J., and Conner, J. 2019. Results of the 2017 eastern and northern Bering Sea continental shelf bottom trawl survey of groundfish and invertebrate fauna. U.S. Department of Commerce. NOAA Technical Memorandum NMFS-AFSC-396: 260 p.</w:t>
+      <w:bookmarkStart w:id="21" w:name="ref-Lauth2019"/>
+      <w:bookmarkEnd w:id="20"/>
+      <w:proofErr w:type="spellStart"/>
+      <w:r>
+        <w:t>Lauth</w:t>
+      </w:r>
+      <w:proofErr w:type="spellEnd"/>
+      <w:r>
+        <w:t xml:space="preserve">, R.R., Dawson, E.J., and Conner, J. 2019. Results of the 2017 eastern and northern Bering Sea continental shelf bottom trawl survey of </w:t>
+      </w:r>
+      <w:proofErr w:type="spellStart"/>
+      <w:r>
+        <w:t>groundfish</w:t>
+      </w:r>
+      <w:proofErr w:type="spellEnd"/>
+      <w:r>
+        <w:t xml:space="preserve"> and invertebrate fauna. U.S. Department of Commerce. NOAA Technical Memorandum NMFS-AFSC-396: 260 p.</w:t>
       </w:r>
     </w:p>
     <w:p>
       <w:pPr>
         <w:pStyle w:val="Bibliography"/>
+        <w:spacing w:line="480" w:lineRule="auto"/>
         <w:ind w:left="720" w:hanging="720"/>
       </w:pPr>
-      <w:bookmarkStart w:id="21" w:name="ref-Mcallister1997"/>
-      <w:bookmarkEnd w:id="20"/>
-      <w:r>
-        <w:t>McAllister, M.K., and Ianelli, J.N. 1997. Bayesian stock assessment using catch-age data and the sampling-importance resampling algorithm. Canadian Journal of Fisheries and Aquatic Sciences 54(2): 284–300.</w:t>
+      <w:bookmarkStart w:id="22" w:name="ref-Mcallister1997"/>
+      <w:bookmarkEnd w:id="21"/>
+      <w:r>
+        <w:t xml:space="preserve">McAllister, M.K., and </w:t>
+      </w:r>
+      <w:proofErr w:type="spellStart"/>
+      <w:r>
+        <w:t>Ianelli</w:t>
+      </w:r>
+      <w:proofErr w:type="spellEnd"/>
+      <w:r>
+        <w:t>, J.N. 1997. Bayesian stock assessment using catch-age data and the sampling-importance resampling algorithm. Canadian Journal of Fisheries and Aquatic Sciences 54(2): 284–300.</w:t>
       </w:r>
     </w:p>
     <w:p>
       <w:pPr>
         <w:pStyle w:val="Bibliography"/>
+        <w:spacing w:line="480" w:lineRule="auto"/>
         <w:ind w:left="720" w:hanging="720"/>
       </w:pPr>
-      <w:bookmarkStart w:id="22" w:name="ref-Mcgilliard2017"/>
-      <w:bookmarkEnd w:id="21"/>
-      <w:r>
-        <w:t xml:space="preserve">McGilliard, C.R., and Palsson, W. 2017. Assessment of the rex sole stock in the Gulf of Alaska. </w:t>
+      <w:bookmarkStart w:id="23" w:name="ref-Mcgilliard2017"/>
+      <w:bookmarkEnd w:id="22"/>
+      <w:proofErr w:type="spellStart"/>
+      <w:r>
+        <w:t>McGilliard</w:t>
+      </w:r>
+      <w:proofErr w:type="spellEnd"/>
+      <w:r>
+        <w:t xml:space="preserve">, C.R., and </w:t>
+      </w:r>
+      <w:proofErr w:type="spellStart"/>
+      <w:r>
+        <w:t>Palsson</w:t>
+      </w:r>
+      <w:proofErr w:type="spellEnd"/>
+      <w:r>
+        <w:t xml:space="preserve">, W. 2017. Assessment of the rex sole stock in the Gulf of Alaska. </w:t>
       </w:r>
       <w:r>
         <w:rPr>
@@ -6288,18 +6810,57 @@
         <w:t>In</w:t>
       </w:r>
       <w:r>
-        <w:t xml:space="preserve"> Stock Assessment and Fishery Evaluation Report for the Groundfish Resources of the Gulf of Alaska. North Pacific Fishery Management Council, 1007 West 3rd Ave., Suite 400, L92 Building, 4th floor, Anchorage, AK 99501.</w:t>
+        <w:t xml:space="preserve"> Stock Assessment and Fishery Evaluation Report for the </w:t>
+      </w:r>
+      <w:proofErr w:type="spellStart"/>
+      <w:r>
+        <w:t>Groundfish</w:t>
+      </w:r>
+      <w:proofErr w:type="spellEnd"/>
+      <w:r>
+        <w:t xml:space="preserve"> Resources of the Gulf of Alaska. North Pacific Fishery Management Council, 1007 West 3rd Ave., Suite 400, L92 Building, 4th floor, Anchorage, AK 99501.</w:t>
       </w:r>
     </w:p>
     <w:p>
       <w:pPr>
         <w:pStyle w:val="Bibliography"/>
+        <w:spacing w:line="480" w:lineRule="auto"/>
         <w:ind w:left="720" w:hanging="720"/>
       </w:pPr>
-      <w:bookmarkStart w:id="23" w:name="ref-Mcgilliard2019"/>
-      <w:bookmarkEnd w:id="22"/>
-      <w:r>
-        <w:t xml:space="preserve">McGilliard, C.R., Palsson, W., Havron, A., and Zador, S. 2019. Assessment of the Deepwater Flatfish stock complex in the Gulf of Alaska. </w:t>
+      <w:bookmarkStart w:id="24" w:name="ref-Mcgilliard2019"/>
+      <w:bookmarkEnd w:id="23"/>
+      <w:proofErr w:type="spellStart"/>
+      <w:r>
+        <w:lastRenderedPageBreak/>
+        <w:t>McGilliard</w:t>
+      </w:r>
+      <w:proofErr w:type="spellEnd"/>
+      <w:r>
+        <w:t xml:space="preserve">, C.R., </w:t>
+      </w:r>
+      <w:proofErr w:type="spellStart"/>
+      <w:r>
+        <w:t>Palsson</w:t>
+      </w:r>
+      <w:proofErr w:type="spellEnd"/>
+      <w:r>
+        <w:t xml:space="preserve">, W., </w:t>
+      </w:r>
+      <w:proofErr w:type="spellStart"/>
+      <w:r>
+        <w:t>Havron</w:t>
+      </w:r>
+      <w:proofErr w:type="spellEnd"/>
+      <w:r>
+        <w:t xml:space="preserve">, A., and </w:t>
+      </w:r>
+      <w:proofErr w:type="spellStart"/>
+      <w:r>
+        <w:t>Zador</w:t>
+      </w:r>
+      <w:proofErr w:type="spellEnd"/>
+      <w:r>
+        <w:t xml:space="preserve">, S. 2019. Assessment of the Deepwater Flatfish stock complex in the Gulf of Alaska. </w:t>
       </w:r>
       <w:r>
         <w:rPr>
@@ -6309,29 +6870,108 @@
         <w:t>In</w:t>
       </w:r>
       <w:r>
-        <w:t xml:space="preserve"> Stock Assessment and Fishery Evaluation Report for the Groundfish Resources of the Gulf of Alaska. North Pacific Fishery Management Council, 1007 West 3rd Ave., Suite 400, L92 Building, 4th floor, Anchorage, AK 99501.</w:t>
+        <w:t xml:space="preserve"> Stock Assessment and Fishery Evaluation Report for the </w:t>
+      </w:r>
+      <w:proofErr w:type="spellStart"/>
+      <w:r>
+        <w:t>Groundfish</w:t>
+      </w:r>
+      <w:proofErr w:type="spellEnd"/>
+      <w:r>
+        <w:t xml:space="preserve"> Resources of the Gulf of Alaska. North Pacific Fishery Management Council, 1007 West 3rd Ave., Suite 400, L92 Building, 4th floor, Anchorage, AK 99501.</w:t>
       </w:r>
     </w:p>
     <w:p>
       <w:pPr>
         <w:pStyle w:val="Bibliography"/>
+        <w:spacing w:line="480" w:lineRule="auto"/>
         <w:ind w:left="720" w:hanging="720"/>
       </w:pPr>
-      <w:bookmarkStart w:id="24" w:name="ref-Miller2006"/>
-      <w:bookmarkEnd w:id="23"/>
-      <w:r>
-        <w:t>Miller, T.J., and Skalski, J.R. 2006. Integrating design- and model-based inference to estimate length and age composition in north pacific longline catches. Canadian Journal of Fisheries and Aquatic Sciences 63(5): 1092–1114.</w:t>
+      <w:bookmarkStart w:id="25" w:name="ref-Miller2006"/>
+      <w:bookmarkEnd w:id="24"/>
+      <w:r>
+        <w:t xml:space="preserve">Miller, T.J., and </w:t>
+      </w:r>
+      <w:proofErr w:type="spellStart"/>
+      <w:r>
+        <w:t>Skalski</w:t>
+      </w:r>
+      <w:proofErr w:type="spellEnd"/>
+      <w:r>
+        <w:t>, J.R. 2006. Integrating design- and model-based inference to estimate length and age composition in north pacific longline catches. Canadian Journal of Fisheries and Aquatic Sciences 63(5): 1092–1114.</w:t>
       </w:r>
     </w:p>
     <w:p>
       <w:pPr>
         <w:pStyle w:val="Bibliography"/>
+        <w:spacing w:line="480" w:lineRule="auto"/>
         <w:ind w:left="720" w:hanging="720"/>
       </w:pPr>
-      <w:bookmarkStart w:id="25" w:name="ref-Monnahan2021"/>
-      <w:bookmarkEnd w:id="24"/>
-      <w:r>
-        <w:t xml:space="preserve">Monnahan, C.C., Dorn, M.W., Deary, A.L., Ferriss, B.E., Fissel, B.E., Honkalehto, T., Jones, D.T., Levine, M., Rogers, L., Shotwell, S.K., Tyrell, A., and Zador, S. 2021. Assessment of the walleye pollock stock in the Gulf of Alaska. </w:t>
+      <w:bookmarkStart w:id="26" w:name="ref-Monnahan2021"/>
+      <w:bookmarkEnd w:id="25"/>
+      <w:proofErr w:type="spellStart"/>
+      <w:r>
+        <w:t>Monnahan</w:t>
+      </w:r>
+      <w:proofErr w:type="spellEnd"/>
+      <w:r>
+        <w:t xml:space="preserve">, C.C., Dorn, M.W., </w:t>
+      </w:r>
+      <w:proofErr w:type="spellStart"/>
+      <w:r>
+        <w:t>Deary</w:t>
+      </w:r>
+      <w:proofErr w:type="spellEnd"/>
+      <w:r>
+        <w:t xml:space="preserve">, A.L., </w:t>
+      </w:r>
+      <w:proofErr w:type="spellStart"/>
+      <w:r>
+        <w:t>Ferriss</w:t>
+      </w:r>
+      <w:proofErr w:type="spellEnd"/>
+      <w:r>
+        <w:t xml:space="preserve">, B.E., </w:t>
+      </w:r>
+      <w:proofErr w:type="spellStart"/>
+      <w:r>
+        <w:t>Fissel</w:t>
+      </w:r>
+      <w:proofErr w:type="spellEnd"/>
+      <w:r>
+        <w:t xml:space="preserve">, B.E., </w:t>
+      </w:r>
+      <w:proofErr w:type="spellStart"/>
+      <w:r>
+        <w:t>Honkalehto</w:t>
+      </w:r>
+      <w:proofErr w:type="spellEnd"/>
+      <w:r>
+        <w:t xml:space="preserve">, T., Jones, D.T., Levine, M., Rogers, L., </w:t>
+      </w:r>
+      <w:proofErr w:type="spellStart"/>
+      <w:r>
+        <w:t>Shotwell</w:t>
+      </w:r>
+      <w:proofErr w:type="spellEnd"/>
+      <w:r>
+        <w:t xml:space="preserve">, S.K., Tyrell, A., and </w:t>
+      </w:r>
+      <w:proofErr w:type="spellStart"/>
+      <w:r>
+        <w:t>Zador</w:t>
+      </w:r>
+      <w:proofErr w:type="spellEnd"/>
+      <w:r>
+        <w:t xml:space="preserve">, S. 2021. Assessment of the walleye </w:t>
+      </w:r>
+      <w:proofErr w:type="spellStart"/>
+      <w:r>
+        <w:t>pollock</w:t>
+      </w:r>
+      <w:proofErr w:type="spellEnd"/>
+      <w:r>
+        <w:t xml:space="preserve"> stock in the Gulf of Alaska. </w:t>
       </w:r>
       <w:r>
         <w:rPr>
@@ -6341,51 +6981,95 @@
         <w:t>In</w:t>
       </w:r>
       <w:r>
-        <w:t xml:space="preserve"> Stock Assessment and Fishery Evaluation Report for the Groundfish Resources of the Gulf of Alaska. North Pacific Fishery Management Council, 1007 West 3rd Ave., Suite 400, L92 Building, 4th floor, Anchorage, AK 99501.</w:t>
+        <w:t xml:space="preserve"> Stock Assessment and Fishery Evaluation Report for the </w:t>
+      </w:r>
+      <w:proofErr w:type="spellStart"/>
+      <w:r>
+        <w:t>Groundfish</w:t>
+      </w:r>
+      <w:proofErr w:type="spellEnd"/>
+      <w:r>
+        <w:t xml:space="preserve"> Resources of the Gulf of Alaska. North Pacific Fishery Management Council, 1007 West 3rd Ave., Suite 400, L92 Building, 4th floor, Anchorage, AK 99501.</w:t>
       </w:r>
     </w:p>
     <w:p>
       <w:pPr>
         <w:pStyle w:val="Bibliography"/>
+        <w:spacing w:line="480" w:lineRule="auto"/>
         <w:ind w:left="720" w:hanging="720"/>
       </w:pPr>
-      <w:bookmarkStart w:id="26" w:name="ref-NPFMC2020bsai"/>
-      <w:bookmarkEnd w:id="25"/>
-      <w:r>
-        <w:lastRenderedPageBreak/>
-        <w:t>NPFMC. 2020a. Fishery Management Plan for Groundfish of the Bering Sea and Aleutian Islands Management Area. North Pacific Fishery Management Council, 1007 West 3rd Ave., Suite 400, L92 Building, 4th floor, Anchorage, AK 99501.</w:t>
+      <w:bookmarkStart w:id="27" w:name="ref-NPFMC2020bsai"/>
+      <w:bookmarkEnd w:id="26"/>
+      <w:r>
+        <w:t xml:space="preserve">NPFMC. 2020a. Fishery Management Plan for </w:t>
+      </w:r>
+      <w:proofErr w:type="spellStart"/>
+      <w:r>
+        <w:t>Groundfish</w:t>
+      </w:r>
+      <w:proofErr w:type="spellEnd"/>
+      <w:r>
+        <w:t xml:space="preserve"> of the Bering Sea and Aleutian Islands Management Area. North Pacific Fishery Management Council, 1007 West 3rd Ave., Suite 400, L92 Building, 4th floor, Anchorage, AK 99501.</w:t>
       </w:r>
     </w:p>
     <w:p>
       <w:pPr>
         <w:pStyle w:val="Bibliography"/>
+        <w:spacing w:line="480" w:lineRule="auto"/>
         <w:ind w:left="720" w:hanging="720"/>
       </w:pPr>
-      <w:bookmarkStart w:id="27" w:name="ref-NPFMC2020goa"/>
-      <w:bookmarkEnd w:id="26"/>
-      <w:r>
-        <w:t>NPFMC. 2020b. Fishery Management Plan for Groundfish of the Gulf of Alaska. North Pacific Fishery Management Council, 1007 West 3rd Ave., Suite 400, L92 Building, 4th floor, Anchorage, AK 99501.</w:t>
+      <w:bookmarkStart w:id="28" w:name="ref-NPFMC2020goa"/>
+      <w:bookmarkEnd w:id="27"/>
+      <w:r>
+        <w:t xml:space="preserve">NPFMC. 2020b. Fishery Management Plan for </w:t>
+      </w:r>
+      <w:proofErr w:type="spellStart"/>
+      <w:r>
+        <w:t>Groundfish</w:t>
+      </w:r>
+      <w:proofErr w:type="spellEnd"/>
+      <w:r>
+        <w:t xml:space="preserve"> of the Gulf of Alaska. North Pacific Fishery Management Council, 1007 West 3rd Ave., Suite 400, L92 Building, 4th floor, Anchorage, AK 99501.</w:t>
       </w:r>
     </w:p>
     <w:p>
       <w:pPr>
         <w:pStyle w:val="Bibliography"/>
+        <w:spacing w:line="480" w:lineRule="auto"/>
         <w:ind w:left="720" w:hanging="720"/>
       </w:pPr>
-      <w:bookmarkStart w:id="28" w:name="ref-Pennington2000"/>
-      <w:bookmarkEnd w:id="27"/>
-      <w:r>
-        <w:t>Pennington, M., Burmeister, L.M., and Hjellvik, V. 2000. Assessing the precision of frequency distributions estimated from trawl-survey samples. Fishery Bulletin 100(1): 74–80.</w:t>
+      <w:bookmarkStart w:id="29" w:name="ref-Pennington2000"/>
+      <w:bookmarkEnd w:id="28"/>
+      <w:r>
+        <w:t xml:space="preserve">Pennington, M., </w:t>
+      </w:r>
+      <w:proofErr w:type="spellStart"/>
+      <w:r>
+        <w:t>Burmeister</w:t>
+      </w:r>
+      <w:proofErr w:type="spellEnd"/>
+      <w:r>
+        <w:t xml:space="preserve">, L.M., and </w:t>
+      </w:r>
+      <w:proofErr w:type="spellStart"/>
+      <w:r>
+        <w:t>Hjellvik</w:t>
+      </w:r>
+      <w:proofErr w:type="spellEnd"/>
+      <w:r>
+        <w:t>, V. 2000. Assessing the precision of frequency distributions estimated from trawl-survey samples. Fishery Bulletin 100(1): 74–80.</w:t>
       </w:r>
     </w:p>
     <w:p>
       <w:pPr>
         <w:pStyle w:val="Bibliography"/>
+        <w:spacing w:line="480" w:lineRule="auto"/>
         <w:ind w:left="720" w:hanging="720"/>
       </w:pPr>
-      <w:bookmarkStart w:id="29" w:name="ref-Rcore"/>
-      <w:bookmarkEnd w:id="28"/>
-      <w:r>
+      <w:bookmarkStart w:id="30" w:name="ref-Rcore"/>
+      <w:bookmarkEnd w:id="29"/>
+      <w:r>
+        <w:lastRenderedPageBreak/>
         <w:t xml:space="preserve">R Core Team. 2022. R: A language and environment for statistical computing. R Foundation for Statistical Computing, Vienna, Austria. Available from </w:t>
       </w:r>
       <w:hyperlink r:id="rId13">
@@ -6403,10 +7087,11 @@
     <w:p>
       <w:pPr>
         <w:pStyle w:val="Bibliography"/>
+        <w:spacing w:line="480" w:lineRule="auto"/>
         <w:ind w:left="720" w:hanging="720"/>
       </w:pPr>
-      <w:bookmarkStart w:id="30" w:name="ref-Rudd2021"/>
-      <w:bookmarkEnd w:id="29"/>
+      <w:bookmarkStart w:id="31" w:name="ref-Rudd2021"/>
+      <w:bookmarkEnd w:id="30"/>
       <w:r>
         <w:t>Rudd, M.B., Cope, J.M., Wetzel, C.R., and Hastie, J. 2021. Catch and length models in the Stock Synthesis framework: expanded application to data-moderate stocks. Frontiers in Marine Science 8.</w:t>
       </w:r>
@@ -6414,23 +7099,62 @@
     <w:p>
       <w:pPr>
         <w:pStyle w:val="Bibliography"/>
+        <w:spacing w:line="480" w:lineRule="auto"/>
         <w:ind w:left="720" w:hanging="720"/>
       </w:pPr>
-      <w:bookmarkStart w:id="31" w:name="ref-Siskey2022"/>
-      <w:bookmarkEnd w:id="30"/>
-      <w:r>
-        <w:t>Siskey, M.R., Punt, A.E., Hulson, P.-J.F., Bryan, M.D., Ianelli, J.N., and Thorson, J.T. 2023. The estimated impact of changes to otolith field-sampling and ageing effort on stock assessment inputs, outputs, and catch advice. Canadian Journal of Fisheries and Aquatic Sciences 80(1): 115–131.</w:t>
+      <w:bookmarkStart w:id="32" w:name="ref-Siskey2022"/>
+      <w:bookmarkEnd w:id="31"/>
+      <w:proofErr w:type="spellStart"/>
+      <w:r>
+        <w:t>Siskey</w:t>
+      </w:r>
+      <w:proofErr w:type="spellEnd"/>
+      <w:r>
+        <w:t xml:space="preserve">, M.R., Punt, A.E., </w:t>
+      </w:r>
+      <w:proofErr w:type="spellStart"/>
+      <w:r>
+        <w:t>Hulson</w:t>
+      </w:r>
+      <w:proofErr w:type="spellEnd"/>
+      <w:r>
+        <w:t xml:space="preserve">, P.-J.F., Bryan, M.D., </w:t>
+      </w:r>
+      <w:proofErr w:type="spellStart"/>
+      <w:r>
+        <w:t>Ianelli</w:t>
+      </w:r>
+      <w:proofErr w:type="spellEnd"/>
+      <w:r>
+        <w:t>, J.N., and Thorson, J.T. 2023. The estimated impact of changes to otolith field-sampling and ageing effort on stock assessment inputs, outputs, and catch advice. Canadian Journal of Fisheries and Aquatic Sciences 80(1): 115–131.</w:t>
       </w:r>
     </w:p>
     <w:p>
       <w:pPr>
         <w:pStyle w:val="Bibliography"/>
+        <w:spacing w:line="480" w:lineRule="auto"/>
         <w:ind w:left="720" w:hanging="720"/>
       </w:pPr>
-      <w:bookmarkStart w:id="32" w:name="ref-Spencer2022"/>
-      <w:bookmarkEnd w:id="31"/>
-      <w:r>
-        <w:t xml:space="preserve">Spencer, P.D., and Ianelli, J.I. 2022. Assessment of the Pacific ocean perch stock in the Bering Sea/Aleutian Islands. </w:t>
+      <w:bookmarkStart w:id="33" w:name="ref-Spencer2022"/>
+      <w:bookmarkEnd w:id="32"/>
+      <w:r>
+        <w:t xml:space="preserve">Spencer, P.D., and </w:t>
+      </w:r>
+      <w:proofErr w:type="spellStart"/>
+      <w:r>
+        <w:t>Ianelli</w:t>
+      </w:r>
+      <w:proofErr w:type="spellEnd"/>
+      <w:r>
+        <w:t xml:space="preserve">, J.I. 2022. Assessment of the Pacific </w:t>
+      </w:r>
+      <w:proofErr w:type="gramStart"/>
+      <w:r>
+        <w:t>ocean</w:t>
+      </w:r>
+      <w:proofErr w:type="gramEnd"/>
+      <w:r>
+        <w:t xml:space="preserve"> perch stock in the Bering Sea/Aleutian Islands. </w:t>
       </w:r>
       <w:r>
         <w:rPr>
@@ -6440,18 +7164,59 @@
         <w:t>In</w:t>
       </w:r>
       <w:r>
-        <w:t xml:space="preserve"> Stock Assessment and Fishery Evaluation Report for the Groundfish Resources of the Bering Sea and Aleutian Islands. North Pacific Fishery Management Council, 1007 West 3rd Ave., Suite 400, L92 Building, 4th floor, Anchorage, AK 99501.</w:t>
+        <w:t xml:space="preserve"> Stock Assessment and Fishery Evaluation Report for the </w:t>
+      </w:r>
+      <w:proofErr w:type="spellStart"/>
+      <w:r>
+        <w:t>Groundfish</w:t>
+      </w:r>
+      <w:proofErr w:type="spellEnd"/>
+      <w:r>
+        <w:t xml:space="preserve"> Resources of the Bering Sea and Aleutian Islands. North Pacific Fishery Management Council, 1007 West 3rd Ave., Suite 400, L92 Building, 4th floor, Anchorage, AK 99501.</w:t>
       </w:r>
     </w:p>
     <w:p>
       <w:pPr>
         <w:pStyle w:val="Bibliography"/>
+        <w:spacing w:line="480" w:lineRule="auto"/>
         <w:ind w:left="720" w:hanging="720"/>
       </w:pPr>
-      <w:bookmarkStart w:id="33" w:name="ref-Spencer2020b"/>
-      <w:bookmarkEnd w:id="32"/>
-      <w:r>
-        <w:t xml:space="preserve">Spencer, P.D., Ianelli, J.I., and Palsson, W.A. 2020. Assessment of the Blackspotted and Rougheye Rockfish stock complex in the Bering Sea/Aleutian Islands. </w:t>
+      <w:bookmarkStart w:id="34" w:name="ref-Spencer2020b"/>
+      <w:bookmarkEnd w:id="33"/>
+      <w:r>
+        <w:t xml:space="preserve">Spencer, P.D., </w:t>
+      </w:r>
+      <w:proofErr w:type="spellStart"/>
+      <w:r>
+        <w:t>Ianelli</w:t>
+      </w:r>
+      <w:proofErr w:type="spellEnd"/>
+      <w:r>
+        <w:t xml:space="preserve">, J.I., and </w:t>
+      </w:r>
+      <w:proofErr w:type="spellStart"/>
+      <w:r>
+        <w:t>Palsson</w:t>
+      </w:r>
+      <w:proofErr w:type="spellEnd"/>
+      <w:r>
+        <w:t xml:space="preserve">, W.A. 2020. Assessment of the </w:t>
+      </w:r>
+      <w:proofErr w:type="spellStart"/>
+      <w:r>
+        <w:t>Blackspotted</w:t>
+      </w:r>
+      <w:proofErr w:type="spellEnd"/>
+      <w:r>
+        <w:t xml:space="preserve"> and </w:t>
+      </w:r>
+      <w:proofErr w:type="spellStart"/>
+      <w:r>
+        <w:t>Rougheye</w:t>
+      </w:r>
+      <w:proofErr w:type="spellEnd"/>
+      <w:r>
+        <w:t xml:space="preserve"> Rockfish stock complex in the Bering Sea/Aleutian Islands. </w:t>
       </w:r>
       <w:r>
         <w:rPr>
@@ -6461,38 +7226,79 @@
         <w:t>In</w:t>
       </w:r>
       <w:r>
-        <w:t xml:space="preserve"> Stock Assessment and Fishery Evaluation Report for the Groundfish Resources of the Bering Sea and Aleutian Islands. North Pacific Fishery Management Council, 1007 West 3rd Ave., Suite 400, L92 Building, 4th floor, Anchorage, AK 99501.</w:t>
+        <w:t xml:space="preserve"> Stock Assessment and Fishery Evaluation Report for the </w:t>
+      </w:r>
+      <w:proofErr w:type="spellStart"/>
+      <w:r>
+        <w:t>Groundfish</w:t>
+      </w:r>
+      <w:proofErr w:type="spellEnd"/>
+      <w:r>
+        <w:t xml:space="preserve"> Resources of the Bering Sea and Aleutian Islands. North Pacific Fishery Management Council, 1007 West 3rd Ave., Suite 400, L92 Building, 4th floor, Anchorage, AK 99501.</w:t>
       </w:r>
     </w:p>
     <w:p>
       <w:pPr>
         <w:pStyle w:val="Bibliography"/>
+        <w:spacing w:line="480" w:lineRule="auto"/>
         <w:ind w:left="720" w:hanging="720"/>
       </w:pPr>
-      <w:bookmarkStart w:id="34" w:name="ref-Stauffer2004"/>
-      <w:bookmarkEnd w:id="33"/>
-      <w:r>
-        <w:lastRenderedPageBreak/>
-        <w:t>Stauffer, G. 2004. NOAA Protocols for Groundfish Bottom Trawl Surveys of the Nation’s Fishery Resources. U.S. Department of Commerce. NOAA Technical Memorandum NMFS-F/SPO-65: 205 p.</w:t>
+      <w:bookmarkStart w:id="35" w:name="ref-Stauffer2004"/>
+      <w:bookmarkEnd w:id="34"/>
+      <w:r>
+        <w:t xml:space="preserve">Stauffer, G. 2004. NOAA Protocols for </w:t>
+      </w:r>
+      <w:proofErr w:type="spellStart"/>
+      <w:r>
+        <w:t>Groundfish</w:t>
+      </w:r>
+      <w:proofErr w:type="spellEnd"/>
+      <w:r>
+        <w:t xml:space="preserve"> Bottom Trawl Surveys of the Nation’s Fishery Resources. U.S. Department of Commerce. NOAA Technical Memorandum NMFS-F/SPO-65: 205 p.</w:t>
       </w:r>
     </w:p>
     <w:p>
       <w:pPr>
         <w:pStyle w:val="Bibliography"/>
+        <w:spacing w:line="480" w:lineRule="auto"/>
         <w:ind w:left="720" w:hanging="720"/>
       </w:pPr>
-      <w:bookmarkStart w:id="35" w:name="ref-Stewart2022"/>
-      <w:bookmarkEnd w:id="34"/>
-      <w:r>
-        <w:t>Stewart, I.J., and Allan, H. 2022. Assessment of the Pacific halibut(</w:t>
-      </w:r>
+      <w:bookmarkStart w:id="36" w:name="ref-Stewart2022"/>
+      <w:bookmarkEnd w:id="35"/>
+      <w:r>
+        <w:lastRenderedPageBreak/>
+        <w:t xml:space="preserve">Stewart, I.J., and Allan, H. 2022. Assessment of the Pacific </w:t>
+      </w:r>
+      <w:proofErr w:type="gramStart"/>
+      <w:r>
+        <w:t>halibut(</w:t>
+      </w:r>
+      <w:proofErr w:type="spellStart"/>
+      <w:proofErr w:type="gramEnd"/>
       <w:r>
         <w:rPr>
           <w:i/>
           <w:iCs/>
         </w:rPr>
-        <w:t>Hippoglossus stenolepis</w:t>
-      </w:r>
+        <w:t>Hippoglossus</w:t>
+      </w:r>
+      <w:proofErr w:type="spellEnd"/>
+      <w:r>
+        <w:rPr>
+          <w:i/>
+          <w:iCs/>
+        </w:rPr>
+        <w:t xml:space="preserve"> </w:t>
+      </w:r>
+      <w:proofErr w:type="spellStart"/>
+      <w:r>
+        <w:rPr>
+          <w:i/>
+          <w:iCs/>
+        </w:rPr>
+        <w:t>stenolepis</w:t>
+      </w:r>
+      <w:proofErr w:type="spellEnd"/>
       <w:r>
         <w:t xml:space="preserve">) stock at the end of 2022. </w:t>
       </w:r>
@@ -6510,10 +7316,11 @@
     <w:p>
       <w:pPr>
         <w:pStyle w:val="Bibliography"/>
+        <w:spacing w:line="480" w:lineRule="auto"/>
         <w:ind w:left="720" w:hanging="720"/>
       </w:pPr>
-      <w:bookmarkStart w:id="36" w:name="ref-Stewart2014"/>
-      <w:bookmarkEnd w:id="35"/>
+      <w:bookmarkStart w:id="37" w:name="ref-Stewart2014"/>
+      <w:bookmarkEnd w:id="36"/>
       <w:r>
         <w:t>Stewart, I.J., and Hamel, O.S. 2014. Bootstrapping of sample sizes for length-or age-composition data used in stock assessments. Canadian Journal of Fisheries and Aquatic Sciences 71(4): 581–588.</w:t>
       </w:r>
@@ -6521,12 +7328,89 @@
     <w:p>
       <w:pPr>
         <w:pStyle w:val="Bibliography"/>
+        <w:spacing w:line="480" w:lineRule="auto"/>
         <w:ind w:left="720" w:hanging="720"/>
       </w:pPr>
-      <w:bookmarkStart w:id="37" w:name="ref-Sullivan2021"/>
-      <w:bookmarkEnd w:id="36"/>
-      <w:r>
-        <w:t xml:space="preserve">Sullivan, Jane Y, Shotwell, S.K., Hanselman, D.H., Hulson, P.-J.F., Williams, B.C., Yasumiishi, E.M., and Ferriss, B.E. 2021. Assessment of the Rougheye and Blackspotted Rockfish stock complex in the Gulf of Alaska. </w:t>
+      <w:bookmarkStart w:id="38" w:name="ref-Stewart2017"/>
+      <w:bookmarkEnd w:id="37"/>
+      <w:r>
+        <w:t xml:space="preserve">Stewart, I.J., and </w:t>
+      </w:r>
+      <w:proofErr w:type="spellStart"/>
+      <w:r>
+        <w:t>Monnahan</w:t>
+      </w:r>
+      <w:proofErr w:type="spellEnd"/>
+      <w:r>
+        <w:t>, C.C. 2017. Implications of process error in selectivity for approaches to weighting compositional data in fisheries stock assessments. Fisheries Research 192: 126–134.</w:t>
+      </w:r>
+    </w:p>
+    <w:p>
+      <w:pPr>
+        <w:pStyle w:val="Bibliography"/>
+        <w:spacing w:line="480" w:lineRule="auto"/>
+        <w:ind w:left="720" w:hanging="720"/>
+      </w:pPr>
+      <w:bookmarkStart w:id="39" w:name="ref-Sullivan2021"/>
+      <w:bookmarkEnd w:id="38"/>
+      <w:r>
+        <w:t xml:space="preserve">Sullivan, Jane Y, </w:t>
+      </w:r>
+      <w:proofErr w:type="spellStart"/>
+      <w:r>
+        <w:t>Shotwell</w:t>
+      </w:r>
+      <w:proofErr w:type="spellEnd"/>
+      <w:r>
+        <w:t xml:space="preserve">, S.K., </w:t>
+      </w:r>
+      <w:proofErr w:type="spellStart"/>
+      <w:r>
+        <w:t>Hanselman</w:t>
+      </w:r>
+      <w:proofErr w:type="spellEnd"/>
+      <w:r>
+        <w:t xml:space="preserve">, D.H., </w:t>
+      </w:r>
+      <w:proofErr w:type="spellStart"/>
+      <w:r>
+        <w:t>Hulson</w:t>
+      </w:r>
+      <w:proofErr w:type="spellEnd"/>
+      <w:r>
+        <w:t xml:space="preserve">, P.-J.F., Williams, B.C., </w:t>
+      </w:r>
+      <w:proofErr w:type="spellStart"/>
+      <w:r>
+        <w:t>Yasumiishi</w:t>
+      </w:r>
+      <w:proofErr w:type="spellEnd"/>
+      <w:r>
+        <w:t xml:space="preserve">, E.M., and </w:t>
+      </w:r>
+      <w:proofErr w:type="spellStart"/>
+      <w:r>
+        <w:t>Ferriss</w:t>
+      </w:r>
+      <w:proofErr w:type="spellEnd"/>
+      <w:r>
+        <w:t xml:space="preserve">, B.E. 2021. Assessment of the </w:t>
+      </w:r>
+      <w:proofErr w:type="spellStart"/>
+      <w:r>
+        <w:t>Rougheye</w:t>
+      </w:r>
+      <w:proofErr w:type="spellEnd"/>
+      <w:r>
+        <w:t xml:space="preserve"> and </w:t>
+      </w:r>
+      <w:proofErr w:type="spellStart"/>
+      <w:r>
+        <w:t>Blackspotted</w:t>
+      </w:r>
+      <w:proofErr w:type="spellEnd"/>
+      <w:r>
+        <w:t xml:space="preserve"> Rockfish stock complex in the Gulf of Alaska. </w:t>
       </w:r>
       <w:r>
         <w:rPr>
@@ -6536,18 +7420,59 @@
         <w:t>In</w:t>
       </w:r>
       <w:r>
-        <w:t xml:space="preserve"> Stock Assessment and Fishery Evaluation Report for the Groundfish Resources of the Gulf of Alaska. North Pacific Fishery Management Council, 1007 West 3rd Ave., Suite 400, L92 Building, 4th floor, Anchorage, AK 99501.</w:t>
+        <w:t xml:space="preserve"> Stock Assessment and Fishery Evaluation Report for the </w:t>
+      </w:r>
+      <w:proofErr w:type="spellStart"/>
+      <w:r>
+        <w:t>Groundfish</w:t>
+      </w:r>
+      <w:proofErr w:type="spellEnd"/>
+      <w:r>
+        <w:t xml:space="preserve"> Resources of the Gulf of Alaska. North Pacific Fishery Management Council, 1007 West 3rd Ave., Suite 400, L92 Building, 4th floor, Anchorage, AK 99501.</w:t>
       </w:r>
     </w:p>
     <w:p>
       <w:pPr>
         <w:pStyle w:val="Bibliography"/>
+        <w:spacing w:line="480" w:lineRule="auto"/>
         <w:ind w:left="720" w:hanging="720"/>
       </w:pPr>
-      <w:bookmarkStart w:id="38" w:name="ref-Thompson2021"/>
-      <w:bookmarkEnd w:id="37"/>
-      <w:r>
-        <w:t xml:space="preserve">Thompson, G.G., Barbeaux, S., Connor, J., Fissel, B., Hurst, T., Laurel, B., O’Leary, C.A., Rogers, L., Shotwell, S.K., Siddon, E., Spies, I., Thorson, J.T., and Tyrell, A. 2021. Assessment of the Pacific cod stock in the eastern Bering Sea. </w:t>
+      <w:bookmarkStart w:id="40" w:name="ref-Thompson2021"/>
+      <w:bookmarkEnd w:id="39"/>
+      <w:r>
+        <w:t xml:space="preserve">Thompson, G.G., </w:t>
+      </w:r>
+      <w:proofErr w:type="spellStart"/>
+      <w:r>
+        <w:t>Barbeaux</w:t>
+      </w:r>
+      <w:proofErr w:type="spellEnd"/>
+      <w:r>
+        <w:t xml:space="preserve">, S., Connor, J., </w:t>
+      </w:r>
+      <w:proofErr w:type="spellStart"/>
+      <w:r>
+        <w:t>Fissel</w:t>
+      </w:r>
+      <w:proofErr w:type="spellEnd"/>
+      <w:r>
+        <w:t xml:space="preserve">, B., Hurst, T., Laurel, B., O’Leary, C.A., Rogers, L., </w:t>
+      </w:r>
+      <w:proofErr w:type="spellStart"/>
+      <w:r>
+        <w:t>Shotwell</w:t>
+      </w:r>
+      <w:proofErr w:type="spellEnd"/>
+      <w:r>
+        <w:t xml:space="preserve">, S.K., </w:t>
+      </w:r>
+      <w:proofErr w:type="spellStart"/>
+      <w:r>
+        <w:t>Siddon</w:t>
+      </w:r>
+      <w:proofErr w:type="spellEnd"/>
+      <w:r>
+        <w:t xml:space="preserve">, E., Spies, I., Thorson, J.T., and Tyrell, A. 2021. Assessment of the Pacific cod stock in the eastern Bering Sea. </w:t>
       </w:r>
       <w:r>
         <w:rPr>
@@ -6557,52 +7482,122 @@
         <w:t>In</w:t>
       </w:r>
       <w:r>
-        <w:t xml:space="preserve"> Stock Assessment and Fishery Evaluation Report for the Groundfish Resources of the Bering Sea and Aleutian Islands. North Pacific Fishery Management Council, 1007 West 3rd Ave., Suite 400, L92 Building, 4th floor, Anchorage, AK 99501.</w:t>
+        <w:t xml:space="preserve"> Stock Assessment and Fishery Evaluation Report for the </w:t>
+      </w:r>
+      <w:proofErr w:type="spellStart"/>
+      <w:r>
+        <w:t>Groundfish</w:t>
+      </w:r>
+      <w:proofErr w:type="spellEnd"/>
+      <w:r>
+        <w:t xml:space="preserve"> Resources of the Bering Sea and Aleutian Islands. North Pacific Fishery Management Council, 1007 West 3rd Ave., Suite 400, L92 Building, 4th floor, Anchorage, AK 99501.</w:t>
       </w:r>
     </w:p>
     <w:p>
       <w:pPr>
         <w:pStyle w:val="Bibliography"/>
+        <w:spacing w:line="480" w:lineRule="auto"/>
         <w:ind w:left="720" w:hanging="720"/>
       </w:pPr>
-      <w:bookmarkStart w:id="39" w:name="ref-Thorson2019"/>
-      <w:bookmarkEnd w:id="38"/>
-      <w:r>
-        <w:t>Thorson, J.T., and Haltuch, M.A. 2019. Spatiotemporal analysis of compositional data: Increased precision and improved workflow using model-based inputs to stock assessment. Canadian Journal of Fisheries and Aquatic Sciences 76(3): 401–414.</w:t>
+      <w:bookmarkStart w:id="41" w:name="ref-Thorson2019"/>
+      <w:bookmarkEnd w:id="40"/>
+      <w:r>
+        <w:lastRenderedPageBreak/>
+        <w:t xml:space="preserve">Thorson, J.T., and </w:t>
+      </w:r>
+      <w:proofErr w:type="spellStart"/>
+      <w:r>
+        <w:t>Haltuch</w:t>
+      </w:r>
+      <w:proofErr w:type="spellEnd"/>
+      <w:r>
+        <w:t>, M.A. 2019. Spatiotemporal analysis of compositional data: Increased precision and improved workflow using model-based inputs to stock assessment. Canadian Journal of Fisheries and Aquatic Sciences 76(3): 401–414.</w:t>
       </w:r>
     </w:p>
     <w:p>
       <w:pPr>
         <w:pStyle w:val="Bibliography"/>
+        <w:spacing w:line="480" w:lineRule="auto"/>
         <w:ind w:left="720" w:hanging="720"/>
       </w:pPr>
-      <w:bookmarkStart w:id="40" w:name="ref-vonSzalay2018"/>
-      <w:bookmarkEnd w:id="39"/>
-      <w:r>
-        <w:t>von Szalay, P.G., and Raring, N.W. 2018. Data Report: 2017 Gulf of Alaska bottom trawl survey. U.S. Department of Commerce. NOAA Technical Memorandum NMFS-AFSC-374: 260 p.</w:t>
+      <w:bookmarkStart w:id="42" w:name="ref-vonSzalay2018"/>
+      <w:bookmarkEnd w:id="41"/>
+      <w:proofErr w:type="gramStart"/>
+      <w:r>
+        <w:t>von</w:t>
+      </w:r>
+      <w:proofErr w:type="gramEnd"/>
+      <w:r>
+        <w:t xml:space="preserve"> </w:t>
+      </w:r>
+      <w:proofErr w:type="spellStart"/>
+      <w:r>
+        <w:t>Szalay</w:t>
+      </w:r>
+      <w:proofErr w:type="spellEnd"/>
+      <w:r>
+        <w:t>, P.G., and Raring, N.W. 2018. Data Report: 2017 Gulf of Alaska bottom trawl survey. U.S. Department of Commerce. NOAA Technical Memorandum NMFS-AFSC-374: 260 p.</w:t>
       </w:r>
     </w:p>
     <w:p>
       <w:pPr>
         <w:pStyle w:val="Bibliography"/>
+        <w:spacing w:line="480" w:lineRule="auto"/>
         <w:ind w:left="720" w:hanging="720"/>
       </w:pPr>
-      <w:bookmarkStart w:id="41" w:name="ref-vonSzalay2017"/>
-      <w:bookmarkEnd w:id="40"/>
-      <w:r>
-        <w:t>von Szalay, P.G., Raring, N.W., Rooper, C.N., and A, L.E. 2017. Data Report: 2016 Aleutian Islands bottom trawl survey. U.S. Department of Commerce. NOAA Technical Memorandum NMFS-AFSC-349: 161 p.</w:t>
+      <w:bookmarkStart w:id="43" w:name="ref-vonSzalay2017"/>
+      <w:bookmarkEnd w:id="42"/>
+      <w:proofErr w:type="gramStart"/>
+      <w:r>
+        <w:t>von</w:t>
+      </w:r>
+      <w:proofErr w:type="gramEnd"/>
+      <w:r>
+        <w:t xml:space="preserve"> </w:t>
+      </w:r>
+      <w:proofErr w:type="spellStart"/>
+      <w:r>
+        <w:t>Szalay</w:t>
+      </w:r>
+      <w:proofErr w:type="spellEnd"/>
+      <w:r>
+        <w:t xml:space="preserve">, P.G., Raring, N.W., </w:t>
+      </w:r>
+      <w:proofErr w:type="spellStart"/>
+      <w:r>
+        <w:t>Rooper</w:t>
+      </w:r>
+      <w:proofErr w:type="spellEnd"/>
+      <w:r>
+        <w:t>, C.N., and A, L.E. 2017. Data Report: 2016 Aleutian Islands bottom trawl survey. U.S. Department of Commerce. NOAA Technical Memorandum NMFS-AFSC-349: 161 p.</w:t>
       </w:r>
     </w:p>
     <w:p>
       <w:pPr>
         <w:pStyle w:val="Bibliography"/>
+        <w:spacing w:line="480" w:lineRule="auto"/>
         <w:ind w:left="720" w:hanging="720"/>
       </w:pPr>
-      <w:bookmarkStart w:id="42" w:name="ref-Williams2022"/>
-      <w:bookmarkEnd w:id="41"/>
-      <w:r>
-        <w:lastRenderedPageBreak/>
-        <w:t xml:space="preserve">Williams, B.C., Hulson, P.-J.F., Lunsford, C.R., and Ferriss, B. 2022. Assessment of the Northern rockfish stock in the Gulf of Alaska. </w:t>
+      <w:bookmarkStart w:id="44" w:name="ref-Williams2022"/>
+      <w:bookmarkEnd w:id="43"/>
+      <w:r>
+        <w:t xml:space="preserve">Williams, B.C., </w:t>
+      </w:r>
+      <w:proofErr w:type="spellStart"/>
+      <w:r>
+        <w:t>Hulson</w:t>
+      </w:r>
+      <w:proofErr w:type="spellEnd"/>
+      <w:r>
+        <w:t xml:space="preserve">, P.-J.F., Lunsford, C.R., and </w:t>
+      </w:r>
+      <w:proofErr w:type="spellStart"/>
+      <w:r>
+        <w:t>Ferriss</w:t>
+      </w:r>
+      <w:proofErr w:type="spellEnd"/>
+      <w:r>
+        <w:t xml:space="preserve">, B. 2022. Assessment of the Northern rockfish stock in the Gulf of Alaska. </w:t>
       </w:r>
       <w:r>
         <w:rPr>
@@ -6612,11 +7607,40 @@
         <w:t>In</w:t>
       </w:r>
       <w:r>
-        <w:t xml:space="preserve"> Stock Assessment and Fishery Evaluation Report for the Groundfish Resources of the Gulf of Alaska. North Pacific Fishery Management Council, 1007 West 3rd Ave., Suite 400, L92 Building, 4th floor, Anchorage, AK 99501.</w:t>
+        <w:t xml:space="preserve"> Stock Assessment and Fishery Evaluation Report for the </w:t>
+      </w:r>
+      <w:proofErr w:type="spellStart"/>
+      <w:r>
+        <w:t>Groundfish</w:t>
+      </w:r>
+      <w:proofErr w:type="spellEnd"/>
+      <w:r>
+        <w:t xml:space="preserve"> Resources of the Gulf of Alaska. North Pacific Fishery Management Council, 1007 West 3rd Ave., Suite 400, L92 Building, 4th floor, Anchorage, AK 99501.</w:t>
+      </w:r>
+    </w:p>
+    <w:p>
+      <w:pPr>
+        <w:pStyle w:val="Bibliography"/>
+        <w:spacing w:line="480" w:lineRule="auto"/>
+        <w:ind w:left="720" w:hanging="720"/>
+      </w:pPr>
+      <w:bookmarkStart w:id="45" w:name="ref-Xu2020"/>
+      <w:bookmarkEnd w:id="44"/>
+      <w:r>
+        <w:t xml:space="preserve">Xu, H., Thorson, J.T., and </w:t>
+      </w:r>
+      <w:proofErr w:type="spellStart"/>
+      <w:r>
+        <w:t>Methot</w:t>
+      </w:r>
+      <w:proofErr w:type="spellEnd"/>
+      <w:r>
+        <w:t>, R.D. 2020. Comparing the performance of three data-weighting methods when allowing for time-varying selectivity. Canadian Journal of Fisheries and Aquatic Sciences 77(2): 247–263.</w:t>
       </w:r>
     </w:p>
     <w:bookmarkEnd w:id="13"/>
-    <w:bookmarkEnd w:id="42"/>
+    <w:bookmarkEnd w:id="45"/>
+    <w:bookmarkEnd w:id="14"/>
     <w:p>
       <w:r>
         <w:br w:type="page"/>
@@ -6627,7 +7651,7 @@
         <w:spacing w:before="0" w:line="480" w:lineRule="auto"/>
         <w:ind w:left="1080" w:hanging="1080"/>
       </w:pPr>
-      <w:bookmarkStart w:id="43" w:name="tables"/>
+      <w:bookmarkStart w:id="46" w:name="tables"/>
       <w:bookmarkEnd w:id="11"/>
       <w:r>
         <w:lastRenderedPageBreak/>
@@ -12875,8 +13899,8 @@
       </w:r>
     </w:p>
     <w:p>
-      <w:bookmarkStart w:id="44" w:name="figures"/>
-      <w:bookmarkEnd w:id="43"/>
+      <w:bookmarkStart w:id="47" w:name="figures"/>
+      <w:bookmarkEnd w:id="46"/>
       <w:r>
         <w:rPr>
           <w:noProof/>
@@ -13446,8 +14470,6 @@
       <w:r>
         <w:t>Number of fish aged and age composition input sample size by species group and survey (1-1 line shown in black for reference).</w:t>
       </w:r>
-      <w:bookmarkStart w:id="45" w:name="_GoBack"/>
-      <w:bookmarkEnd w:id="45"/>
     </w:p>
     <w:p>
       <w:r>
@@ -13594,7 +14616,7 @@
       <w:r>
         <w:t>tion input sample size per sampled haul by species group and survey (1-1 line and the slope = 1 line (when all samples are identical in each haul) shown in black for reference).</w:t>
       </w:r>
-      <w:bookmarkEnd w:id="44"/>
+      <w:bookmarkEnd w:id="47"/>
     </w:p>
     <w:sectPr>
       <w:footerReference w:type="default" r:id="rId24"/>

</xml_diff>